<commit_message>
Final documentation and implementation for iteration 2
</commit_message>
<xml_diff>
--- a/Course_Project/doc/Iteration2_documentation/Iter_2_datbase_design.docx
+++ b/Course_Project/doc/Iteration2_documentation/Iter_2_datbase_design.docx
@@ -7,7 +7,6 @@
         <w:t>Relational Data Models</w:t>
       </w:r>
     </w:p>
-    <w:p/>
     <w:p>
       <w:r>
         <w:t>Primary keys are in red, foreign keys are in blue</w:t>
@@ -418,13 +417,7 @@
     <w:p/>
     <w:p>
       <w:r>
-        <w:t xml:space="preserve">CREATE TABLE </w:t>
-      </w:r>
-      <w:r>
-        <w:t>customers</w:t>
-      </w:r>
-      <w:r>
-        <w:t xml:space="preserve"> (</w:t>
+        <w:t>CREATE TABLE customers (</w:t>
       </w:r>
     </w:p>
     <w:p>
@@ -444,6 +437,8 @@
       <w:r>
         <w:t xml:space="preserve"> PRIMARY KEY,</w:t>
       </w:r>
+      <w:bookmarkStart w:id="0" w:name="_GoBack"/>
+      <w:bookmarkEnd w:id="0"/>
     </w:p>
     <w:p>
       <w:r>
@@ -455,10 +450,7 @@
       </w:r>
       <w:proofErr w:type="gramEnd"/>
       <w:r>
-        <w:t>200)</w:t>
-      </w:r>
-      <w:r>
-        <w:t>,</w:t>
+        <w:t>200),</w:t>
       </w:r>
     </w:p>
     <w:p>
@@ -635,19 +627,13 @@
     </w:tbl>
     <w:p>
       <w:r>
-        <w:lastRenderedPageBreak/>
-        <w:t xml:space="preserve">CREATE TABLE </w:t>
-      </w:r>
-      <w:r>
-        <w:t>orders</w:t>
-      </w:r>
-      <w:r>
-        <w:t xml:space="preserve"> (</w:t>
+        <w:t>CREATE TABLE orders (</w:t>
       </w:r>
     </w:p>
     <w:p>
       <w:proofErr w:type="spellStart"/>
       <w:r>
+        <w:lastRenderedPageBreak/>
         <w:t>orderID</w:t>
       </w:r>
       <w:proofErr w:type="spellEnd"/>
@@ -696,10 +682,7 @@
       </w:r>
       <w:proofErr w:type="gramEnd"/>
       <w:r>
-        <w:t>50)</w:t>
-      </w:r>
-      <w:r>
-        <w:t>,</w:t>
+        <w:t>50),</w:t>
       </w:r>
     </w:p>
     <w:p>
@@ -709,10 +692,7 @@
       </w:r>
       <w:proofErr w:type="spellEnd"/>
       <w:r>
-        <w:t xml:space="preserve"> double</w:t>
-      </w:r>
-      <w:r>
-        <w:t>,</w:t>
+        <w:t xml:space="preserve"> double,</w:t>
       </w:r>
     </w:p>
     <w:p>
@@ -730,10 +710,7 @@
       </w:r>
       <w:proofErr w:type="gramEnd"/>
       <w:r>
-        <w:t>50</w:t>
-      </w:r>
-      <w:r>
-        <w:t>)</w:t>
+        <w:t>50)</w:t>
       </w:r>
     </w:p>
     <w:p>
@@ -751,10 +728,7 @@
       </w:r>
       <w:proofErr w:type="gramEnd"/>
       <w:r>
-        <w:t>400</w:t>
-      </w:r>
-      <w:r>
-        <w:t>)</w:t>
+        <w:t>400)</w:t>
       </w:r>
     </w:p>
     <w:p>
@@ -1059,13 +1033,7 @@
     <w:p/>
     <w:p>
       <w:r>
-        <w:t xml:space="preserve">CREATE TABLE </w:t>
-      </w:r>
-      <w:r>
-        <w:t>employees</w:t>
-      </w:r>
-      <w:r>
-        <w:t xml:space="preserve"> (</w:t>
+        <w:t>CREATE TABLE employees (</w:t>
       </w:r>
     </w:p>
     <w:p>
@@ -1091,10 +1059,7 @@
       </w:r>
       <w:proofErr w:type="gramEnd"/>
       <w:r>
-        <w:t>30)</w:t>
-      </w:r>
-      <w:r>
-        <w:t>,</w:t>
+        <w:t>30),</w:t>
       </w:r>
     </w:p>
     <w:p>
@@ -1107,10 +1072,7 @@
       </w:r>
       <w:proofErr w:type="gramEnd"/>
       <w:r>
-        <w:t>30)</w:t>
-      </w:r>
-      <w:r>
-        <w:t>,</w:t>
+        <w:t>30),</w:t>
       </w:r>
     </w:p>
     <w:p>
@@ -1124,10 +1086,7 @@
       </w:r>
       <w:proofErr w:type="spellStart"/>
       <w:r>
-        <w:t>small</w:t>
-      </w:r>
-      <w:r>
-        <w:t>int</w:t>
+        <w:t>smallint</w:t>
       </w:r>
       <w:proofErr w:type="spellEnd"/>
       <w:r>
@@ -1144,10 +1103,7 @@
       </w:r>
       <w:proofErr w:type="gramEnd"/>
       <w:r>
-        <w:t>200</w:t>
-      </w:r>
-      <w:r>
-        <w:t>)</w:t>
+        <w:t>200)</w:t>
       </w:r>
     </w:p>
     <w:p>
@@ -1392,8 +1348,6 @@
       </w:r>
     </w:p>
     <w:p>
-      <w:bookmarkStart w:id="0" w:name="_GoBack"/>
-      <w:bookmarkEnd w:id="0"/>
       <w:r>
         <w:rPr>
           <w:noProof/>
@@ -2616,6 +2570,7 @@
                               <w:showingPlcHdr/>
                               <w15:appearance w15:val="hidden"/>
                             </w:sdtPr>
+                            <w:sdtEndPr/>
                             <w:sdtContent>
                               <w:p>
                                 <w:pPr>
@@ -2658,6 +2613,7 @@
                               <w:showingPlcHdr/>
                               <w15:appearance w15:val="hidden"/>
                             </w:sdtPr>
+                            <w:sdtEndPr/>
                             <w:sdtContent>
                               <w:p>
                                 <w:pPr>
@@ -2700,6 +2656,7 @@
                               <w:showingPlcHdr/>
                               <w15:appearance w15:val="hidden"/>
                             </w:sdtPr>
+                            <w:sdtEndPr/>
                             <w:sdtContent>
                               <w:p>
                                 <w:pPr>
@@ -3068,6 +3025,7 @@
                               <w:showingPlcHdr/>
                               <w15:appearance w15:val="hidden"/>
                             </w:sdtPr>
+                            <w:sdtEndPr/>
                             <w:sdtContent>
                               <w:p>
                                 <w:pPr>
@@ -3110,6 +3068,7 @@
                               <w:showingPlcHdr/>
                               <w15:appearance w15:val="hidden"/>
                             </w:sdtPr>
+                            <w:sdtEndPr/>
                             <w:sdtContent>
                               <w:p>
                                 <w:pPr>
@@ -3152,6 +3111,7 @@
                               <w:showingPlcHdr/>
                               <w15:appearance w15:val="hidden"/>
                             </w:sdtPr>
+                            <w:sdtEndPr/>
                             <w:sdtContent>
                               <w:p>
                                 <w:pPr>
@@ -3520,6 +3480,7 @@
                               <w:showingPlcHdr/>
                               <w15:appearance w15:val="hidden"/>
                             </w:sdtPr>
+                            <w:sdtEndPr/>
                             <w:sdtContent>
                               <w:p>
                                 <w:pPr>
@@ -3562,6 +3523,7 @@
                               <w:showingPlcHdr/>
                               <w15:appearance w15:val="hidden"/>
                             </w:sdtPr>
+                            <w:sdtEndPr/>
                             <w:sdtContent>
                               <w:p>
                                 <w:pPr>
@@ -3604,6 +3566,7 @@
                               <w:showingPlcHdr/>
                               <w15:appearance w15:val="hidden"/>
                             </w:sdtPr>
+                            <w:sdtEndPr/>
                             <w:sdtContent>
                               <w:p>
                                 <w:pPr>
@@ -3972,6 +3935,7 @@
                               <w:showingPlcHdr/>
                               <w15:appearance w15:val="hidden"/>
                             </w:sdtPr>
+                            <w:sdtEndPr/>
                             <w:sdtContent>
                               <w:p>
                                 <w:pPr>
@@ -4014,6 +3978,7 @@
                               <w:showingPlcHdr/>
                               <w15:appearance w15:val="hidden"/>
                             </w:sdtPr>
+                            <w:sdtEndPr/>
                             <w:sdtContent>
                               <w:p>
                                 <w:pPr>
@@ -4056,6 +4021,7 @@
                               <w:showingPlcHdr/>
                               <w15:appearance w15:val="hidden"/>
                             </w:sdtPr>
+                            <w:sdtEndPr/>
                             <w:sdtContent>
                               <w:p>
                                 <w:pPr>
@@ -4424,6 +4390,7 @@
                               <w:showingPlcHdr/>
                               <w15:appearance w15:val="hidden"/>
                             </w:sdtPr>
+                            <w:sdtEndPr/>
                             <w:sdtContent>
                               <w:p>
                                 <w:pPr>
@@ -4466,6 +4433,7 @@
                               <w:showingPlcHdr/>
                               <w15:appearance w15:val="hidden"/>
                             </w:sdtPr>
+                            <w:sdtEndPr/>
                             <w:sdtContent>
                               <w:p>
                                 <w:pPr>
@@ -4508,6 +4476,7 @@
                               <w:showingPlcHdr/>
                               <w15:appearance w15:val="hidden"/>
                             </w:sdtPr>
+                            <w:sdtEndPr/>
                             <w:sdtContent>
                               <w:p>
                                 <w:pPr>
@@ -4876,6 +4845,7 @@
                               <w:showingPlcHdr/>
                               <w15:appearance w15:val="hidden"/>
                             </w:sdtPr>
+                            <w:sdtEndPr/>
                             <w:sdtContent>
                               <w:p>
                                 <w:pPr>
@@ -4918,6 +4888,7 @@
                               <w:showingPlcHdr/>
                               <w15:appearance w15:val="hidden"/>
                             </w:sdtPr>
+                            <w:sdtEndPr/>
                             <w:sdtContent>
                               <w:p>
                                 <w:pPr>
@@ -4960,6 +4931,7 @@
                               <w:showingPlcHdr/>
                               <w15:appearance w15:val="hidden"/>
                             </w:sdtPr>
+                            <w:sdtEndPr/>
                             <w:sdtContent>
                               <w:p>
                                 <w:pPr>
@@ -5328,6 +5300,7 @@
                               <w:showingPlcHdr/>
                               <w15:appearance w15:val="hidden"/>
                             </w:sdtPr>
+                            <w:sdtEndPr/>
                             <w:sdtContent>
                               <w:p>
                                 <w:pPr>
@@ -5370,6 +5343,7 @@
                               <w:showingPlcHdr/>
                               <w15:appearance w15:val="hidden"/>
                             </w:sdtPr>
+                            <w:sdtEndPr/>
                             <w:sdtContent>
                               <w:p>
                                 <w:pPr>
@@ -5412,6 +5386,7 @@
                               <w:showingPlcHdr/>
                               <w15:appearance w15:val="hidden"/>
                             </w:sdtPr>
+                            <w:sdtEndPr/>
                             <w:sdtContent>
                               <w:p>
                                 <w:pPr>
@@ -5780,6 +5755,7 @@
                               <w:showingPlcHdr/>
                               <w15:appearance w15:val="hidden"/>
                             </w:sdtPr>
+                            <w:sdtEndPr/>
                             <w:sdtContent>
                               <w:p>
                                 <w:pPr>
@@ -5822,6 +5798,7 @@
                               <w:showingPlcHdr/>
                               <w15:appearance w15:val="hidden"/>
                             </w:sdtPr>
+                            <w:sdtEndPr/>
                             <w:sdtContent>
                               <w:p>
                                 <w:pPr>
@@ -5864,6 +5841,7 @@
                               <w:showingPlcHdr/>
                               <w15:appearance w15:val="hidden"/>
                             </w:sdtPr>
+                            <w:sdtEndPr/>
                             <w:sdtContent>
                               <w:p>
                                 <w:pPr>
@@ -6219,6 +6197,7 @@
                               <w:showingPlcHdr/>
                               <w15:appearance w15:val="hidden"/>
                             </w:sdtPr>
+                            <w:sdtEndPr/>
                             <w:sdtContent>
                               <w:p>
                                 <w:pPr>
@@ -6261,6 +6240,7 @@
                               <w:showingPlcHdr/>
                               <w15:appearance w15:val="hidden"/>
                             </w:sdtPr>
+                            <w:sdtEndPr/>
                             <w:sdtContent>
                               <w:p>
                                 <w:pPr>
@@ -6303,6 +6283,7 @@
                               <w:showingPlcHdr/>
                               <w15:appearance w15:val="hidden"/>
                             </w:sdtPr>
+                            <w:sdtEndPr/>
                             <w:sdtContent>
                               <w:p>
                                 <w:pPr>
@@ -6645,6 +6626,7 @@
                               <w:showingPlcHdr/>
                               <w15:appearance w15:val="hidden"/>
                             </w:sdtPr>
+                            <w:sdtEndPr/>
                             <w:sdtContent>
                               <w:p>
                                 <w:pPr>
@@ -6687,6 +6669,7 @@
                               <w:showingPlcHdr/>
                               <w15:appearance w15:val="hidden"/>
                             </w:sdtPr>
+                            <w:sdtEndPr/>
                             <w:sdtContent>
                               <w:p>
                                 <w:pPr>
@@ -6729,6 +6712,7 @@
                               <w:showingPlcHdr/>
                               <w15:appearance w15:val="hidden"/>
                             </w:sdtPr>
+                            <w:sdtEndPr/>
                             <w:sdtContent>
                               <w:p>
                                 <w:pPr>
@@ -7071,6 +7055,7 @@
                               <w:showingPlcHdr/>
                               <w15:appearance w15:val="hidden"/>
                             </w:sdtPr>
+                            <w:sdtEndPr/>
                             <w:sdtContent>
                               <w:p>
                                 <w:pPr>
@@ -7113,6 +7098,7 @@
                               <w:showingPlcHdr/>
                               <w15:appearance w15:val="hidden"/>
                             </w:sdtPr>
+                            <w:sdtEndPr/>
                             <w:sdtContent>
                               <w:p>
                                 <w:pPr>
@@ -7155,6 +7141,7 @@
                               <w:showingPlcHdr/>
                               <w15:appearance w15:val="hidden"/>
                             </w:sdtPr>
+                            <w:sdtEndPr/>
                             <w:sdtContent>
                               <w:p>
                                 <w:pPr>
@@ -7497,6 +7484,7 @@
                               <w:showingPlcHdr/>
                               <w15:appearance w15:val="hidden"/>
                             </w:sdtPr>
+                            <w:sdtEndPr/>
                             <w:sdtContent>
                               <w:p>
                                 <w:pPr>
@@ -7539,6 +7527,7 @@
                               <w:showingPlcHdr/>
                               <w15:appearance w15:val="hidden"/>
                             </w:sdtPr>
+                            <w:sdtEndPr/>
                             <w:sdtContent>
                               <w:p>
                                 <w:pPr>
@@ -7581,6 +7570,7 @@
                               <w:showingPlcHdr/>
                               <w15:appearance w15:val="hidden"/>
                             </w:sdtPr>
+                            <w:sdtEndPr/>
                             <w:sdtContent>
                               <w:p>
                                 <w:pPr>
@@ -7923,6 +7913,7 @@
                               <w:showingPlcHdr/>
                               <w15:appearance w15:val="hidden"/>
                             </w:sdtPr>
+                            <w:sdtEndPr/>
                             <w:sdtContent>
                               <w:p>
                                 <w:pPr>
@@ -7965,6 +7956,7 @@
                               <w:showingPlcHdr/>
                               <w15:appearance w15:val="hidden"/>
                             </w:sdtPr>
+                            <w:sdtEndPr/>
                             <w:sdtContent>
                               <w:p>
                                 <w:pPr>
@@ -8007,6 +7999,7 @@
                               <w:showingPlcHdr/>
                               <w15:appearance w15:val="hidden"/>
                             </w:sdtPr>
+                            <w:sdtEndPr/>
                             <w:sdtContent>
                               <w:p>
                                 <w:pPr>
@@ -8349,6 +8342,7 @@
                               <w:showingPlcHdr/>
                               <w15:appearance w15:val="hidden"/>
                             </w:sdtPr>
+                            <w:sdtEndPr/>
                             <w:sdtContent>
                               <w:p>
                                 <w:pPr>
@@ -8391,6 +8385,7 @@
                               <w:showingPlcHdr/>
                               <w15:appearance w15:val="hidden"/>
                             </w:sdtPr>
+                            <w:sdtEndPr/>
                             <w:sdtContent>
                               <w:p>
                                 <w:pPr>
@@ -8433,6 +8428,7 @@
                               <w:showingPlcHdr/>
                               <w15:appearance w15:val="hidden"/>
                             </w:sdtPr>
+                            <w:sdtEndPr/>
                             <w:sdtContent>
                               <w:p>
                                 <w:pPr>
@@ -8775,6 +8771,7 @@
                               <w:showingPlcHdr/>
                               <w15:appearance w15:val="hidden"/>
                             </w:sdtPr>
+                            <w:sdtEndPr/>
                             <w:sdtContent>
                               <w:p>
                                 <w:pPr>
@@ -8817,6 +8814,7 @@
                               <w:showingPlcHdr/>
                               <w15:appearance w15:val="hidden"/>
                             </w:sdtPr>
+                            <w:sdtEndPr/>
                             <w:sdtContent>
                               <w:p>
                                 <w:pPr>
@@ -8859,6 +8857,7 @@
                               <w:showingPlcHdr/>
                               <w15:appearance w15:val="hidden"/>
                             </w:sdtPr>
+                            <w:sdtEndPr/>
                             <w:sdtContent>
                               <w:p>
                                 <w:pPr>
@@ -9201,6 +9200,7 @@
                               <w:showingPlcHdr/>
                               <w15:appearance w15:val="hidden"/>
                             </w:sdtPr>
+                            <w:sdtEndPr/>
                             <w:sdtContent>
                               <w:p>
                                 <w:pPr>
@@ -9243,6 +9243,7 @@
                               <w:showingPlcHdr/>
                               <w15:appearance w15:val="hidden"/>
                             </w:sdtPr>
+                            <w:sdtEndPr/>
                             <w:sdtContent>
                               <w:p>
                                 <w:pPr>
@@ -9285,6 +9286,7 @@
                               <w:showingPlcHdr/>
                               <w15:appearance w15:val="hidden"/>
                             </w:sdtPr>
+                            <w:sdtEndPr/>
                             <w:sdtContent>
                               <w:p>
                                 <w:pPr>
@@ -9775,6 +9777,7 @@
                               <w:showingPlcHdr/>
                               <w15:appearance w15:val="hidden"/>
                             </w:sdtPr>
+                            <w:sdtEndPr/>
                             <w:sdtContent>
                               <w:p>
                                 <w:pPr>
@@ -9817,6 +9820,7 @@
                               <w:showingPlcHdr/>
                               <w15:appearance w15:val="hidden"/>
                             </w:sdtPr>
+                            <w:sdtEndPr/>
                             <w:sdtContent>
                               <w:p>
                                 <w:pPr>
@@ -9859,6 +9863,7 @@
                               <w:showingPlcHdr/>
                               <w15:appearance w15:val="hidden"/>
                             </w:sdtPr>
+                            <w:sdtEndPr/>
                             <w:sdtContent>
                               <w:p>
                                 <w:pPr>
@@ -10201,6 +10206,7 @@
                               <w:showingPlcHdr/>
                               <w15:appearance w15:val="hidden"/>
                             </w:sdtPr>
+                            <w:sdtEndPr/>
                             <w:sdtContent>
                               <w:p>
                                 <w:pPr>
@@ -10243,6 +10249,7 @@
                               <w:showingPlcHdr/>
                               <w15:appearance w15:val="hidden"/>
                             </w:sdtPr>
+                            <w:sdtEndPr/>
                             <w:sdtContent>
                               <w:p>
                                 <w:pPr>
@@ -10285,6 +10292,7 @@
                               <w:showingPlcHdr/>
                               <w15:appearance w15:val="hidden"/>
                             </w:sdtPr>
+                            <w:sdtEndPr/>
                             <w:sdtContent>
                               <w:p>
                                 <w:pPr>
@@ -10614,6 +10622,7 @@
                               <w:showingPlcHdr/>
                               <w15:appearance w15:val="hidden"/>
                             </w:sdtPr>
+                            <w:sdtEndPr/>
                             <w:sdtContent>
                               <w:p>
                                 <w:pPr>
@@ -10656,6 +10665,7 @@
                               <w:showingPlcHdr/>
                               <w15:appearance w15:val="hidden"/>
                             </w:sdtPr>
+                            <w:sdtEndPr/>
                             <w:sdtContent>
                               <w:p>
                                 <w:pPr>
@@ -10698,6 +10708,7 @@
                               <w:showingPlcHdr/>
                               <w15:appearance w15:val="hidden"/>
                             </w:sdtPr>
+                            <w:sdtEndPr/>
                             <w:sdtContent>
                               <w:p>
                                 <w:pPr>
@@ -13241,6 +13252,36 @@
       </w:tblBorders>
     </w:tblPr>
   </w:style>
+  <w:style w:type="paragraph" w:styleId="BalloonText">
+    <w:name w:val="Balloon Text"/>
+    <w:basedOn w:val="Normal"/>
+    <w:link w:val="BalloonTextChar"/>
+    <w:uiPriority w:val="99"/>
+    <w:semiHidden/>
+    <w:unhideWhenUsed/>
+    <w:rsid w:val="00336ECC"/>
+    <w:pPr>
+      <w:spacing w:after="0" w:line="240" w:lineRule="auto"/>
+    </w:pPr>
+    <w:rPr>
+      <w:rFonts w:ascii="Segoe UI" w:hAnsi="Segoe UI" w:cs="Segoe UI"/>
+      <w:sz w:val="18"/>
+      <w:szCs w:val="18"/>
+    </w:rPr>
+  </w:style>
+  <w:style w:type="character" w:customStyle="1" w:styleId="BalloonTextChar">
+    <w:name w:val="Balloon Text Char"/>
+    <w:basedOn w:val="DefaultParagraphFont"/>
+    <w:link w:val="BalloonText"/>
+    <w:uiPriority w:val="99"/>
+    <w:semiHidden/>
+    <w:rsid w:val="00336ECC"/>
+    <w:rPr>
+      <w:rFonts w:ascii="Segoe UI" w:hAnsi="Segoe UI" w:cs="Segoe UI"/>
+      <w:sz w:val="18"/>
+      <w:szCs w:val="18"/>
+    </w:rPr>
+  </w:style>
 </w:styles>
 </file>
 

</xml_diff>

<commit_message>
Iteration 2 review documentation
</commit_message>
<xml_diff>
--- a/Course_Project/doc/Iteration2_documentation/Iter_2_datbase_design.docx
+++ b/Course_Project/doc/Iteration2_documentation/Iter_2_datbase_design.docx
@@ -19,33 +19,12 @@
     </w:p>
     <w:p>
       <w:r>
-        <w:t xml:space="preserve">name </w:t>
-      </w:r>
-      <w:proofErr w:type="gramStart"/>
-      <w:r>
-        <w:t>varchar(</w:t>
-      </w:r>
-      <w:proofErr w:type="gramEnd"/>
-      <w:r>
-        <w:t>200) PRIMARY KEY,</w:t>
+        <w:t>name varchar(200) PRIMARY KEY,</w:t>
       </w:r>
     </w:p>
     <w:p>
-      <w:proofErr w:type="spellStart"/>
       <w:r>
-        <w:t>availableUnits</w:t>
-      </w:r>
-      <w:proofErr w:type="spellEnd"/>
-      <w:r>
-        <w:t xml:space="preserve"> </w:t>
-      </w:r>
-      <w:proofErr w:type="spellStart"/>
-      <w:r>
-        <w:t>int</w:t>
-      </w:r>
-      <w:proofErr w:type="spellEnd"/>
-      <w:r>
-        <w:t>,</w:t>
+        <w:t>availableUnits int,</w:t>
       </w:r>
     </w:p>
     <w:p>
@@ -55,51 +34,17 @@
     </w:p>
     <w:p>
       <w:r>
-        <w:t xml:space="preserve">barcode </w:t>
-      </w:r>
-      <w:proofErr w:type="spellStart"/>
-      <w:r>
-        <w:t>int</w:t>
-      </w:r>
-      <w:proofErr w:type="spellEnd"/>
-      <w:r>
-        <w:t>,</w:t>
+        <w:t>barcode int,</w:t>
       </w:r>
     </w:p>
     <w:p>
-      <w:proofErr w:type="spellStart"/>
       <w:r>
-        <w:t>providerInfo</w:t>
-      </w:r>
-      <w:proofErr w:type="spellEnd"/>
-      <w:r>
-        <w:t xml:space="preserve"> </w:t>
-      </w:r>
-      <w:proofErr w:type="gramStart"/>
-      <w:r>
-        <w:t>varchar(</w:t>
-      </w:r>
-      <w:proofErr w:type="gramEnd"/>
-      <w:r>
-        <w:t>1000),</w:t>
+        <w:t>providerInfo varchar(1000),</w:t>
       </w:r>
     </w:p>
     <w:p>
-      <w:proofErr w:type="spellStart"/>
       <w:r>
-        <w:t>providerName</w:t>
-      </w:r>
-      <w:proofErr w:type="spellEnd"/>
-      <w:r>
-        <w:t xml:space="preserve"> </w:t>
-      </w:r>
-      <w:proofErr w:type="gramStart"/>
-      <w:r>
-        <w:t>varchar(</w:t>
-      </w:r>
-      <w:proofErr w:type="gramEnd"/>
-      <w:r>
-        <w:t>200)</w:t>
+        <w:t>providerName varchar(200)</w:t>
       </w:r>
     </w:p>
     <w:p>
@@ -144,13 +89,8 @@
               </w:rPr>
               <w:t xml:space="preserve">name </w:t>
             </w:r>
-            <w:proofErr w:type="gramStart"/>
             <w:r>
-              <w:t>varchar(</w:t>
-            </w:r>
-            <w:proofErr w:type="gramEnd"/>
-            <w:r>
-              <w:t>200)</w:t>
+              <w:t>varchar(200)</w:t>
             </w:r>
           </w:p>
         </w:tc>
@@ -162,21 +102,17 @@
             <w:pPr>
               <w:jc w:val="center"/>
             </w:pPr>
-            <w:proofErr w:type="spellStart"/>
             <w:r>
               <w:t>availableUnits</w:t>
             </w:r>
-            <w:proofErr w:type="spellEnd"/>
           </w:p>
           <w:p>
             <w:pPr>
               <w:jc w:val="center"/>
             </w:pPr>
-            <w:proofErr w:type="spellStart"/>
             <w:r>
               <w:t>int</w:t>
             </w:r>
-            <w:proofErr w:type="spellEnd"/>
           </w:p>
         </w:tc>
         <w:tc>
@@ -216,38 +152,8 @@
             <w:pPr>
               <w:jc w:val="center"/>
             </w:pPr>
-            <w:proofErr w:type="spellStart"/>
             <w:r>
               <w:t>int</w:t>
-            </w:r>
-            <w:proofErr w:type="spellEnd"/>
-          </w:p>
-        </w:tc>
-        <w:tc>
-          <w:tcPr>
-            <w:tcW w:w="1645" w:type="dxa"/>
-          </w:tcPr>
-          <w:p>
-            <w:pPr>
-              <w:jc w:val="center"/>
-            </w:pPr>
-            <w:proofErr w:type="spellStart"/>
-            <w:r>
-              <w:t>providerInfo</w:t>
-            </w:r>
-            <w:proofErr w:type="spellEnd"/>
-          </w:p>
-          <w:p>
-            <w:pPr>
-              <w:jc w:val="center"/>
-            </w:pPr>
-            <w:proofErr w:type="gramStart"/>
-            <w:r>
-              <w:t>varchar(</w:t>
-            </w:r>
-            <w:proofErr w:type="gramEnd"/>
-            <w:r>
-              <w:t>1000)</w:t>
             </w:r>
           </w:p>
         </w:tc>
@@ -259,23 +165,37 @@
             <w:pPr>
               <w:jc w:val="center"/>
             </w:pPr>
-            <w:proofErr w:type="spellStart"/>
             <w:r>
-              <w:t>providerName</w:t>
+              <w:t>providerInfo</w:t>
             </w:r>
-            <w:proofErr w:type="spellEnd"/>
           </w:p>
           <w:p>
             <w:pPr>
               <w:jc w:val="center"/>
             </w:pPr>
-            <w:proofErr w:type="gramStart"/>
             <w:r>
-              <w:t>varchar(</w:t>
+              <w:t>varchar(1000)</w:t>
             </w:r>
-            <w:proofErr w:type="gramEnd"/>
+          </w:p>
+        </w:tc>
+        <w:tc>
+          <w:tcPr>
+            <w:tcW w:w="1645" w:type="dxa"/>
+          </w:tcPr>
+          <w:p>
+            <w:pPr>
+              <w:jc w:val="center"/>
+            </w:pPr>
             <w:r>
-              <w:t>200)</w:t>
+              <w:t>providerName</w:t>
+            </w:r>
+          </w:p>
+          <w:p>
+            <w:pPr>
+              <w:jc w:val="center"/>
+            </w:pPr>
+            <w:r>
+              <w:t>varchar(200)</w:t>
             </w:r>
           </w:p>
         </w:tc>
@@ -421,49 +341,18 @@
       </w:r>
     </w:p>
     <w:p>
-      <w:proofErr w:type="spellStart"/>
       <w:r>
-        <w:t>customerID</w:t>
-      </w:r>
-      <w:proofErr w:type="spellEnd"/>
-      <w:r>
-        <w:t xml:space="preserve"> </w:t>
-      </w:r>
-      <w:proofErr w:type="spellStart"/>
-      <w:r>
-        <w:t>int</w:t>
-      </w:r>
-      <w:proofErr w:type="spellEnd"/>
-      <w:r>
-        <w:t xml:space="preserve"> PRIMARY KEY,</w:t>
-      </w:r>
-      <w:bookmarkStart w:id="0" w:name="_GoBack"/>
-      <w:bookmarkEnd w:id="0"/>
-    </w:p>
-    <w:p>
-      <w:r>
-        <w:t xml:space="preserve">name </w:t>
-      </w:r>
-      <w:proofErr w:type="gramStart"/>
-      <w:r>
-        <w:t>varchar(</w:t>
-      </w:r>
-      <w:proofErr w:type="gramEnd"/>
-      <w:r>
-        <w:t>200),</w:t>
+        <w:t>customerID int PRIMARY KEY,</w:t>
       </w:r>
     </w:p>
     <w:p>
       <w:r>
-        <w:t xml:space="preserve">address </w:t>
+        <w:t>name varchar(200),</w:t>
       </w:r>
-      <w:proofErr w:type="gramStart"/>
+    </w:p>
+    <w:p>
       <w:r>
-        <w:t>varchar(</w:t>
-      </w:r>
-      <w:proofErr w:type="gramEnd"/>
-      <w:r>
-        <w:t>500)</w:t>
+        <w:t>address varchar(500)</w:t>
       </w:r>
     </w:p>
     <w:p>
@@ -496,45 +385,14 @@
             <w:pPr>
               <w:jc w:val="center"/>
             </w:pPr>
-            <w:proofErr w:type="spellStart"/>
             <w:r>
               <w:rPr>
                 <w:color w:val="FF0000"/>
               </w:rPr>
-              <w:t>customerID</w:t>
+              <w:t xml:space="preserve">customerID </w:t>
             </w:r>
-            <w:proofErr w:type="spellEnd"/>
-            <w:r>
-              <w:rPr>
-                <w:color w:val="FF0000"/>
-              </w:rPr>
-              <w:t xml:space="preserve"> </w:t>
-            </w:r>
-            <w:proofErr w:type="spellStart"/>
             <w:r>
               <w:t>int</w:t>
-            </w:r>
-            <w:proofErr w:type="spellEnd"/>
-          </w:p>
-        </w:tc>
-        <w:tc>
-          <w:tcPr>
-            <w:tcW w:w="3117" w:type="dxa"/>
-          </w:tcPr>
-          <w:p>
-            <w:pPr>
-              <w:jc w:val="center"/>
-            </w:pPr>
-            <w:r>
-              <w:t xml:space="preserve">name </w:t>
-            </w:r>
-            <w:proofErr w:type="gramStart"/>
-            <w:r>
-              <w:t>varchar(</w:t>
-            </w:r>
-            <w:proofErr w:type="gramEnd"/>
-            <w:r>
-              <w:t>200)</w:t>
             </w:r>
           </w:p>
         </w:tc>
@@ -547,15 +405,20 @@
               <w:jc w:val="center"/>
             </w:pPr>
             <w:r>
-              <w:t xml:space="preserve">address </w:t>
+              <w:t>name varchar(200)</w:t>
             </w:r>
-            <w:proofErr w:type="gramStart"/>
+          </w:p>
+        </w:tc>
+        <w:tc>
+          <w:tcPr>
+            <w:tcW w:w="3117" w:type="dxa"/>
+          </w:tcPr>
+          <w:p>
+            <w:pPr>
+              <w:jc w:val="center"/>
+            </w:pPr>
             <w:r>
-              <w:t>varchar(</w:t>
-            </w:r>
-            <w:proofErr w:type="gramEnd"/>
-            <w:r>
-              <w:t>500)</w:t>
+              <w:t>address varchar(500)</w:t>
             </w:r>
           </w:p>
         </w:tc>
@@ -631,104 +494,34 @@
       </w:r>
     </w:p>
     <w:p>
-      <w:proofErr w:type="spellStart"/>
       <w:r>
         <w:lastRenderedPageBreak/>
-        <w:t>orderID</w:t>
-      </w:r>
-      <w:proofErr w:type="spellEnd"/>
-      <w:r>
-        <w:t xml:space="preserve"> </w:t>
-      </w:r>
-      <w:proofErr w:type="spellStart"/>
-      <w:r>
-        <w:t>int</w:t>
-      </w:r>
-      <w:proofErr w:type="spellEnd"/>
-      <w:r>
-        <w:t xml:space="preserve"> PRIMARY KEY,</w:t>
+        <w:t>orderID int PRIMARY KEY,</w:t>
       </w:r>
     </w:p>
     <w:p>
-      <w:proofErr w:type="spellStart"/>
       <w:r>
-        <w:t>customerID</w:t>
-      </w:r>
-      <w:proofErr w:type="spellEnd"/>
-      <w:r>
-        <w:t xml:space="preserve"> </w:t>
-      </w:r>
-      <w:proofErr w:type="spellStart"/>
-      <w:r>
-        <w:t>int</w:t>
-      </w:r>
-      <w:proofErr w:type="spellEnd"/>
-      <w:r>
-        <w:t>,</w:t>
+        <w:t>customerID int,</w:t>
       </w:r>
     </w:p>
     <w:p>
-      <w:proofErr w:type="spellStart"/>
       <w:r>
-        <w:t>paymentType</w:t>
-      </w:r>
-      <w:proofErr w:type="spellEnd"/>
-      <w:r>
-        <w:t xml:space="preserve"> </w:t>
-      </w:r>
-      <w:proofErr w:type="gramStart"/>
-      <w:r>
-        <w:t>varchar(</w:t>
-      </w:r>
-      <w:proofErr w:type="gramEnd"/>
-      <w:r>
-        <w:t>50),</w:t>
+        <w:t>paymentType varchar(50),</w:t>
       </w:r>
     </w:p>
     <w:p>
-      <w:proofErr w:type="spellStart"/>
       <w:r>
-        <w:t>totalCost</w:t>
-      </w:r>
-      <w:proofErr w:type="spellEnd"/>
-      <w:r>
-        <w:t xml:space="preserve"> double,</w:t>
+        <w:t>totalCost double,</w:t>
       </w:r>
     </w:p>
     <w:p>
-      <w:proofErr w:type="spellStart"/>
       <w:r>
-        <w:t>deliveryMethod</w:t>
-      </w:r>
-      <w:proofErr w:type="spellEnd"/>
-      <w:r>
-        <w:t xml:space="preserve"> </w:t>
-      </w:r>
-      <w:proofErr w:type="gramStart"/>
-      <w:r>
-        <w:t>varchar(</w:t>
-      </w:r>
-      <w:proofErr w:type="gramEnd"/>
-      <w:r>
-        <w:t>50)</w:t>
+        <w:t>deliveryMethod varchar(50)</w:t>
       </w:r>
     </w:p>
     <w:p>
-      <w:proofErr w:type="spellStart"/>
       <w:r>
-        <w:t>orderInfo</w:t>
-      </w:r>
-      <w:proofErr w:type="spellEnd"/>
-      <w:r>
-        <w:t xml:space="preserve"> </w:t>
-      </w:r>
-      <w:proofErr w:type="gramStart"/>
-      <w:r>
-        <w:t>varchar(</w:t>
-      </w:r>
-      <w:proofErr w:type="gramEnd"/>
-      <w:r>
-        <w:t>400)</w:t>
+        <w:t>orderInfo varchar(400)</w:t>
       </w:r>
     </w:p>
     <w:p>
@@ -766,79 +559,14 @@
             <w:pPr>
               <w:jc w:val="center"/>
             </w:pPr>
-            <w:proofErr w:type="spellStart"/>
             <w:r>
               <w:rPr>
                 <w:color w:val="FF0000"/>
               </w:rPr>
-              <w:t>orderID</w:t>
+              <w:t xml:space="preserve">orderID </w:t>
             </w:r>
-            <w:proofErr w:type="spellEnd"/>
-            <w:r>
-              <w:rPr>
-                <w:color w:val="FF0000"/>
-              </w:rPr>
-              <w:t xml:space="preserve"> </w:t>
-            </w:r>
-            <w:proofErr w:type="spellStart"/>
             <w:r>
               <w:t>int</w:t>
-            </w:r>
-            <w:proofErr w:type="spellEnd"/>
-          </w:p>
-        </w:tc>
-        <w:tc>
-          <w:tcPr>
-            <w:tcW w:w="1260" w:type="dxa"/>
-          </w:tcPr>
-          <w:p>
-            <w:pPr>
-              <w:jc w:val="center"/>
-            </w:pPr>
-            <w:proofErr w:type="spellStart"/>
-            <w:r>
-              <w:rPr>
-                <w:color w:val="0070C0"/>
-              </w:rPr>
-              <w:t>customerID</w:t>
-            </w:r>
-            <w:proofErr w:type="spellEnd"/>
-            <w:r>
-              <w:rPr>
-                <w:color w:val="0070C0"/>
-              </w:rPr>
-              <w:t xml:space="preserve"> </w:t>
-            </w:r>
-            <w:proofErr w:type="spellStart"/>
-            <w:r>
-              <w:t>int</w:t>
-            </w:r>
-            <w:proofErr w:type="spellEnd"/>
-          </w:p>
-        </w:tc>
-        <w:tc>
-          <w:tcPr>
-            <w:tcW w:w="1530" w:type="dxa"/>
-          </w:tcPr>
-          <w:p>
-            <w:pPr>
-              <w:jc w:val="center"/>
-            </w:pPr>
-            <w:proofErr w:type="spellStart"/>
-            <w:r>
-              <w:t>paymentType</w:t>
-            </w:r>
-            <w:proofErr w:type="spellEnd"/>
-            <w:r>
-              <w:t xml:space="preserve"> </w:t>
-            </w:r>
-            <w:proofErr w:type="gramStart"/>
-            <w:r>
-              <w:t>varchar(</w:t>
-            </w:r>
-            <w:proofErr w:type="gramEnd"/>
-            <w:r>
-              <w:t>50)</w:t>
             </w:r>
           </w:p>
         </w:tc>
@@ -850,13 +578,40 @@
             <w:pPr>
               <w:jc w:val="center"/>
             </w:pPr>
-            <w:proofErr w:type="spellStart"/>
             <w:r>
-              <w:t>totalCost</w:t>
+              <w:rPr>
+                <w:color w:val="0070C0"/>
+              </w:rPr>
+              <w:t xml:space="preserve">customerID </w:t>
             </w:r>
-            <w:proofErr w:type="spellEnd"/>
             <w:r>
-              <w:t xml:space="preserve"> double</w:t>
+              <w:t>int</w:t>
+            </w:r>
+          </w:p>
+        </w:tc>
+        <w:tc>
+          <w:tcPr>
+            <w:tcW w:w="1530" w:type="dxa"/>
+          </w:tcPr>
+          <w:p>
+            <w:pPr>
+              <w:jc w:val="center"/>
+            </w:pPr>
+            <w:r>
+              <w:t>paymentType varchar(50)</w:t>
+            </w:r>
+          </w:p>
+        </w:tc>
+        <w:tc>
+          <w:tcPr>
+            <w:tcW w:w="1260" w:type="dxa"/>
+          </w:tcPr>
+          <w:p>
+            <w:pPr>
+              <w:jc w:val="center"/>
+            </w:pPr>
+            <w:r>
+              <w:t>totalCost double</w:t>
             </w:r>
           </w:p>
         </w:tc>
@@ -868,21 +623,8 @@
             <w:pPr>
               <w:jc w:val="center"/>
             </w:pPr>
-            <w:proofErr w:type="spellStart"/>
             <w:r>
-              <w:t>deliveryMethod</w:t>
-            </w:r>
-            <w:proofErr w:type="spellEnd"/>
-            <w:r>
-              <w:t xml:space="preserve"> </w:t>
-            </w:r>
-            <w:proofErr w:type="gramStart"/>
-            <w:r>
-              <w:t>varchar(</w:t>
-            </w:r>
-            <w:proofErr w:type="gramEnd"/>
-            <w:r>
-              <w:t>50)</w:t>
+              <w:t>deliveryMethod varchar(50)</w:t>
             </w:r>
           </w:p>
         </w:tc>
@@ -894,13 +636,8 @@
             <w:pPr>
               <w:jc w:val="center"/>
             </w:pPr>
-            <w:proofErr w:type="spellStart"/>
             <w:r>
-              <w:t>orderInfo</w:t>
-            </w:r>
-            <w:proofErr w:type="spellEnd"/>
-            <w:r>
-              <w:t xml:space="preserve"> varchar(400)</w:t>
+              <w:t>orderInfo varchar(400)</w:t>
             </w:r>
           </w:p>
         </w:tc>
@@ -1038,72 +775,27 @@
     </w:p>
     <w:p>
       <w:r>
-        <w:t xml:space="preserve">id </w:t>
-      </w:r>
-      <w:proofErr w:type="spellStart"/>
-      <w:r>
-        <w:t>int</w:t>
-      </w:r>
-      <w:proofErr w:type="spellEnd"/>
-      <w:r>
-        <w:t xml:space="preserve"> PRIMARY KEY,</w:t>
+        <w:t>id int PRIMARY KEY,</w:t>
       </w:r>
     </w:p>
     <w:p>
       <w:r>
-        <w:t xml:space="preserve">name </w:t>
-      </w:r>
-      <w:proofErr w:type="gramStart"/>
-      <w:r>
-        <w:t>varchar(</w:t>
-      </w:r>
-      <w:proofErr w:type="gramEnd"/>
-      <w:r>
-        <w:t>30),</w:t>
+        <w:t>name varchar(30),</w:t>
       </w:r>
     </w:p>
     <w:p>
       <w:r>
-        <w:t xml:space="preserve">password </w:t>
-      </w:r>
-      <w:proofErr w:type="gramStart"/>
-      <w:r>
-        <w:t>varchar(</w:t>
-      </w:r>
-      <w:proofErr w:type="gramEnd"/>
-      <w:r>
-        <w:t>30),</w:t>
-      </w:r>
-    </w:p>
-    <w:p>
-      <w:proofErr w:type="spellStart"/>
-      <w:r>
-        <w:t>accessRights</w:t>
-      </w:r>
-      <w:proofErr w:type="spellEnd"/>
-      <w:r>
-        <w:t xml:space="preserve"> </w:t>
-      </w:r>
-      <w:proofErr w:type="spellStart"/>
-      <w:r>
-        <w:t>smallint</w:t>
-      </w:r>
-      <w:proofErr w:type="spellEnd"/>
-      <w:r>
-        <w:t>,</w:t>
+        <w:t>password varchar(30),</w:t>
       </w:r>
     </w:p>
     <w:p>
       <w:r>
-        <w:t xml:space="preserve">image </w:t>
+        <w:t>accessRights smallint,</w:t>
       </w:r>
-      <w:proofErr w:type="gramStart"/>
+    </w:p>
+    <w:p>
       <w:r>
-        <w:t>varchar(</w:t>
-      </w:r>
-      <w:proofErr w:type="gramEnd"/>
-      <w:r>
-        <w:t>200)</w:t>
+        <w:t>image varchar(200)</w:t>
       </w:r>
     </w:p>
     <w:p>
@@ -1144,28 +836,8 @@
               </w:rPr>
               <w:t xml:space="preserve">id </w:t>
             </w:r>
-            <w:proofErr w:type="spellStart"/>
             <w:r>
               <w:t>int</w:t>
-            </w:r>
-            <w:proofErr w:type="spellEnd"/>
-          </w:p>
-        </w:tc>
-        <w:tc>
-          <w:tcPr>
-            <w:tcW w:w="1870" w:type="dxa"/>
-          </w:tcPr>
-          <w:p>
-            <w:r>
-              <w:t xml:space="preserve">name </w:t>
-            </w:r>
-            <w:proofErr w:type="gramStart"/>
-            <w:r>
-              <w:t>varchar(</w:t>
-            </w:r>
-            <w:proofErr w:type="gramEnd"/>
-            <w:r>
-              <w:t>30)</w:t>
             </w:r>
           </w:p>
         </w:tc>
@@ -1175,43 +847,7 @@
           </w:tcPr>
           <w:p>
             <w:r>
-              <w:t xml:space="preserve">password </w:t>
-            </w:r>
-            <w:proofErr w:type="gramStart"/>
-            <w:r>
-              <w:t>varchar(</w:t>
-            </w:r>
-            <w:proofErr w:type="gramEnd"/>
-            <w:r>
-              <w:t>30)</w:t>
-            </w:r>
-          </w:p>
-        </w:tc>
-        <w:tc>
-          <w:tcPr>
-            <w:tcW w:w="1870" w:type="dxa"/>
-          </w:tcPr>
-          <w:p>
-            <w:proofErr w:type="spellStart"/>
-            <w:r>
-              <w:t>accessRights</w:t>
-            </w:r>
-            <w:proofErr w:type="spellEnd"/>
-            <w:r>
-              <w:t xml:space="preserve"> </w:t>
-            </w:r>
-            <w:proofErr w:type="spellStart"/>
-            <w:proofErr w:type="gramStart"/>
-            <w:r>
-              <w:t>smallint</w:t>
-            </w:r>
-            <w:proofErr w:type="spellEnd"/>
-            <w:r>
-              <w:t>(</w:t>
-            </w:r>
-            <w:proofErr w:type="gramEnd"/>
-            <w:r>
-              <w:t>6)</w:t>
+              <w:t>name varchar(30)</w:t>
             </w:r>
           </w:p>
         </w:tc>
@@ -1221,15 +857,27 @@
           </w:tcPr>
           <w:p>
             <w:r>
-              <w:t xml:space="preserve">Image </w:t>
+              <w:t>password varchar(30)</w:t>
             </w:r>
-            <w:proofErr w:type="gramStart"/>
+          </w:p>
+        </w:tc>
+        <w:tc>
+          <w:tcPr>
+            <w:tcW w:w="1870" w:type="dxa"/>
+          </w:tcPr>
+          <w:p>
             <w:r>
-              <w:t>varchar(</w:t>
+              <w:t>accessRights smallint(6)</w:t>
             </w:r>
-            <w:proofErr w:type="gramEnd"/>
+          </w:p>
+        </w:tc>
+        <w:tc>
+          <w:tcPr>
+            <w:tcW w:w="1870" w:type="dxa"/>
+          </w:tcPr>
+          <w:p>
             <w:r>
-              <w:t>200)</w:t>
+              <w:t>Image varchar(200)</w:t>
             </w:r>
           </w:p>
         </w:tc>
@@ -1260,11 +908,9 @@
             <w:tcW w:w="1870" w:type="dxa"/>
           </w:tcPr>
           <w:p>
-            <w:proofErr w:type="spellStart"/>
             <w:r>
               <w:t>spicyTortillas</w:t>
             </w:r>
-            <w:proofErr w:type="spellEnd"/>
           </w:p>
         </w:tc>
         <w:tc>
@@ -1353,6 +999,438 @@
           <w:noProof/>
         </w:rPr>
         <w:lastRenderedPageBreak/>
+        <mc:AlternateContent>
+          <mc:Choice Requires="wps">
+            <w:drawing>
+              <wp:anchor distT="91440" distB="91440" distL="137160" distR="137160" simplePos="0" relativeHeight="251681792" behindDoc="0" locked="0" layoutInCell="0" allowOverlap="1" wp14:anchorId="433E7BAC" wp14:editId="4F1B5E03">
+                <wp:simplePos x="0" y="0"/>
+                <wp:positionH relativeFrom="margin">
+                  <wp:posOffset>5456555</wp:posOffset>
+                </wp:positionH>
+                <wp:positionV relativeFrom="margin">
+                  <wp:posOffset>-34925</wp:posOffset>
+                </wp:positionV>
+                <wp:extent cx="318135" cy="708660"/>
+                <wp:effectExtent l="0" t="4762" r="20002" b="20003"/>
+                <wp:wrapSquare wrapText="bothSides"/>
+                <wp:docPr id="21" name="AutoShape 2"/>
+                <wp:cNvGraphicFramePr>
+                  <a:graphicFrameLocks xmlns:a="http://schemas.openxmlformats.org/drawingml/2006/main"/>
+                </wp:cNvGraphicFramePr>
+                <a:graphic xmlns:a="http://schemas.openxmlformats.org/drawingml/2006/main">
+                  <a:graphicData uri="http://schemas.microsoft.com/office/word/2010/wordprocessingShape">
+                    <wps:wsp>
+                      <wps:cNvSpPr>
+                        <a:spLocks noChangeArrowheads="1"/>
+                      </wps:cNvSpPr>
+                      <wps:spPr bwMode="auto">
+                        <a:xfrm rot="5400000">
+                          <a:off x="0" y="0"/>
+                          <a:ext cx="318135" cy="708660"/>
+                        </a:xfrm>
+                        <a:prstGeom prst="roundRect">
+                          <a:avLst>
+                            <a:gd name="adj" fmla="val 13032"/>
+                          </a:avLst>
+                        </a:prstGeom>
+                        <a:noFill/>
+                        <a:ln>
+                          <a:solidFill>
+                            <a:schemeClr val="tx1"/>
+                          </a:solidFill>
+                        </a:ln>
+                        <a:extLst/>
+                      </wps:spPr>
+                      <wps:txbx>
+                        <w:txbxContent>
+                          <w:p>
+                            <w:pPr>
+                              <w:jc w:val="center"/>
+                              <w:rPr>
+                                <w:rFonts w:asciiTheme="majorHAnsi" w:eastAsiaTheme="majorEastAsia" w:hAnsiTheme="majorHAnsi" w:cstheme="majorBidi"/>
+                                <w:iCs/>
+                                <w:color w:val="000000" w:themeColor="text1"/>
+                                <w:sz w:val="16"/>
+                                <w:szCs w:val="16"/>
+                              </w:rPr>
+                            </w:pPr>
+                            <w:r>
+                              <w:rPr>
+                                <w:rFonts w:asciiTheme="majorHAnsi" w:eastAsiaTheme="majorEastAsia" w:hAnsiTheme="majorHAnsi" w:cstheme="majorBidi"/>
+                                <w:iCs/>
+                                <w:color w:val="000000" w:themeColor="text1"/>
+                                <w:sz w:val="16"/>
+                                <w:szCs w:val="16"/>
+                              </w:rPr>
+                              <w:t>paymentType</w:t>
+                            </w:r>
+                          </w:p>
+                          <w:p>
+                            <w:pPr>
+                              <w:jc w:val="center"/>
+                              <w:rPr>
+                                <w:rFonts w:asciiTheme="majorHAnsi" w:eastAsiaTheme="majorEastAsia" w:hAnsiTheme="majorHAnsi" w:cstheme="majorBidi"/>
+                                <w:i/>
+                                <w:iCs/>
+                                <w:color w:val="FFFFFF" w:themeColor="background1"/>
+                                <w:sz w:val="28"/>
+                                <w:szCs w:val="28"/>
+                              </w:rPr>
+                            </w:pPr>
+                          </w:p>
+                          <w:sdt>
+                            <w:sdtPr>
+                              <w:rPr>
+                                <w:rFonts w:asciiTheme="majorHAnsi" w:eastAsiaTheme="majorEastAsia" w:hAnsiTheme="majorHAnsi" w:cstheme="majorBidi"/>
+                                <w:i/>
+                                <w:iCs/>
+                                <w:color w:val="FFFFFF" w:themeColor="background1"/>
+                                <w:sz w:val="28"/>
+                                <w:szCs w:val="28"/>
+                              </w:rPr>
+                              <w:id w:val="1763796446"/>
+                              <w:temporary/>
+                              <w:showingPlcHdr/>
+                              <w15:appearance w15:val="hidden"/>
+                            </w:sdtPr>
+                            <w:sdtEndPr/>
+                            <w:sdtContent>
+                              <w:p>
+                                <w:pPr>
+                                  <w:jc w:val="center"/>
+                                  <w:rPr>
+                                    <w:rFonts w:asciiTheme="majorHAnsi" w:eastAsiaTheme="majorEastAsia" w:hAnsiTheme="majorHAnsi" w:cstheme="majorBidi"/>
+                                    <w:i/>
+                                    <w:iCs/>
+                                    <w:color w:val="FFFFFF" w:themeColor="background1"/>
+                                    <w:sz w:val="28"/>
+                                    <w:szCs w:val="28"/>
+                                  </w:rPr>
+                                </w:pPr>
+                                <w:r>
+                                  <w:rPr>
+                                    <w:rFonts w:asciiTheme="majorHAnsi" w:eastAsiaTheme="majorEastAsia" w:hAnsiTheme="majorHAnsi" w:cstheme="majorBidi"/>
+                                    <w:i/>
+                                    <w:iCs/>
+                                    <w:color w:val="FFFFFF" w:themeColor="background1"/>
+                                    <w:sz w:val="28"/>
+                                    <w:szCs w:val="28"/>
+                                  </w:rPr>
+                                  <w:t>[Grab your reader’s attention with a great quote from the document or use this space to emphasize a key point. To place this text box anywhere on the page, just drag it.]</w:t>
+                                </w:r>
+                              </w:p>
+                            </w:sdtContent>
+                          </w:sdt>
+                          <w:sdt>
+                            <w:sdtPr>
+                              <w:rPr>
+                                <w:rFonts w:asciiTheme="majorHAnsi" w:eastAsiaTheme="majorEastAsia" w:hAnsiTheme="majorHAnsi" w:cstheme="majorBidi"/>
+                                <w:i/>
+                                <w:iCs/>
+                                <w:color w:val="FFFFFF" w:themeColor="background1"/>
+                                <w:sz w:val="28"/>
+                                <w:szCs w:val="28"/>
+                              </w:rPr>
+                              <w:id w:val="1534462626"/>
+                              <w:temporary/>
+                              <w:showingPlcHdr/>
+                              <w15:appearance w15:val="hidden"/>
+                            </w:sdtPr>
+                            <w:sdtEndPr/>
+                            <w:sdtContent>
+                              <w:p>
+                                <w:pPr>
+                                  <w:jc w:val="center"/>
+                                  <w:rPr>
+                                    <w:rFonts w:asciiTheme="majorHAnsi" w:eastAsiaTheme="majorEastAsia" w:hAnsiTheme="majorHAnsi" w:cstheme="majorBidi"/>
+                                    <w:i/>
+                                    <w:iCs/>
+                                    <w:color w:val="FFFFFF" w:themeColor="background1"/>
+                                    <w:sz w:val="28"/>
+                                    <w:szCs w:val="28"/>
+                                  </w:rPr>
+                                </w:pPr>
+                                <w:r>
+                                  <w:rPr>
+                                    <w:rFonts w:asciiTheme="majorHAnsi" w:eastAsiaTheme="majorEastAsia" w:hAnsiTheme="majorHAnsi" w:cstheme="majorBidi"/>
+                                    <w:i/>
+                                    <w:iCs/>
+                                    <w:color w:val="FFFFFF" w:themeColor="background1"/>
+                                    <w:sz w:val="28"/>
+                                    <w:szCs w:val="28"/>
+                                  </w:rPr>
+                                  <w:t>[Grab your reader’s attention with a great quote from the document or use this space to emphasize a key point. To place this text box anywhere on the page, just drag it.]</w:t>
+                                </w:r>
+                              </w:p>
+                            </w:sdtContent>
+                          </w:sdt>
+                          <w:sdt>
+                            <w:sdtPr>
+                              <w:rPr>
+                                <w:rFonts w:asciiTheme="majorHAnsi" w:eastAsiaTheme="majorEastAsia" w:hAnsiTheme="majorHAnsi" w:cstheme="majorBidi"/>
+                                <w:i/>
+                                <w:iCs/>
+                                <w:color w:val="FFFFFF" w:themeColor="background1"/>
+                                <w:sz w:val="28"/>
+                                <w:szCs w:val="28"/>
+                              </w:rPr>
+                              <w:id w:val="937108591"/>
+                              <w:temporary/>
+                              <w:showingPlcHdr/>
+                              <w15:appearance w15:val="hidden"/>
+                            </w:sdtPr>
+                            <w:sdtEndPr/>
+                            <w:sdtContent>
+                              <w:p>
+                                <w:pPr>
+                                  <w:jc w:val="center"/>
+                                  <w:rPr>
+                                    <w:rFonts w:asciiTheme="majorHAnsi" w:eastAsiaTheme="majorEastAsia" w:hAnsiTheme="majorHAnsi" w:cstheme="majorBidi"/>
+                                    <w:i/>
+                                    <w:iCs/>
+                                    <w:color w:val="FFFFFF" w:themeColor="background1"/>
+                                    <w:sz w:val="28"/>
+                                    <w:szCs w:val="28"/>
+                                  </w:rPr>
+                                </w:pPr>
+                                <w:r>
+                                  <w:rPr>
+                                    <w:rFonts w:asciiTheme="majorHAnsi" w:eastAsiaTheme="majorEastAsia" w:hAnsiTheme="majorHAnsi" w:cstheme="majorBidi"/>
+                                    <w:i/>
+                                    <w:iCs/>
+                                    <w:color w:val="FFFFFF" w:themeColor="background1"/>
+                                    <w:sz w:val="28"/>
+                                    <w:szCs w:val="28"/>
+                                  </w:rPr>
+                                  <w:t>[Grab your reader’s attention with a great quote from the document or use this space to emphasize a key point. To place this text box anywhere on the page, just drag it.]</w:t>
+                                </w:r>
+                              </w:p>
+                            </w:sdtContent>
+                          </w:sdt>
+                          <w:p>
+                            <w:pPr>
+                              <w:jc w:val="center"/>
+                              <w:rPr>
+                                <w:rFonts w:asciiTheme="majorHAnsi" w:eastAsiaTheme="majorEastAsia" w:hAnsiTheme="majorHAnsi" w:cstheme="majorBidi"/>
+                                <w:i/>
+                                <w:iCs/>
+                                <w:color w:val="FFFFFF" w:themeColor="background1"/>
+                                <w:sz w:val="28"/>
+                                <w:szCs w:val="28"/>
+                              </w:rPr>
+                            </w:pPr>
+                          </w:p>
+                        </w:txbxContent>
+                      </wps:txbx>
+                      <wps:bodyPr rot="0" vert="horz" wrap="square" lIns="91440" tIns="45720" rIns="91440" bIns="45720" anchor="ctr" anchorCtr="0" upright="1">
+                        <a:noAutofit/>
+                      </wps:bodyPr>
+                    </wps:wsp>
+                  </a:graphicData>
+                </a:graphic>
+                <wp14:sizeRelH relativeFrom="margin">
+                  <wp14:pctWidth>0</wp14:pctWidth>
+                </wp14:sizeRelH>
+                <wp14:sizeRelV relativeFrom="margin">
+                  <wp14:pctHeight>0</wp14:pctHeight>
+                </wp14:sizeRelV>
+              </wp:anchor>
+            </w:drawing>
+          </mc:Choice>
+          <mc:Fallback>
+            <w:pict>
+              <v:roundrect w14:anchorId="433E7BAC" id="AutoShape 2" o:spid="_x0000_s1026" style="position:absolute;margin-left:429.65pt;margin-top:-2.75pt;width:25.05pt;height:55.8pt;rotation:90;z-index:251681792;visibility:visible;mso-wrap-style:square;mso-width-percent:0;mso-height-percent:0;mso-wrap-distance-left:10.8pt;mso-wrap-distance-top:7.2pt;mso-wrap-distance-right:10.8pt;mso-wrap-distance-bottom:7.2pt;mso-position-horizontal:absolute;mso-position-horizontal-relative:margin;mso-position-vertical:absolute;mso-position-vertical-relative:margin;mso-width-percent:0;mso-height-percent:0;mso-width-relative:margin;mso-height-relative:margin;v-text-anchor:middle" arcsize="8541f" o:gfxdata="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" o:allowincell="f" filled="f" strokecolor="black [3213]">
+                <v:textbox>
+                  <w:txbxContent>
+                    <w:p>
+                      <w:pPr>
+                        <w:jc w:val="center"/>
+                        <w:rPr>
+                          <w:rFonts w:asciiTheme="majorHAnsi" w:eastAsiaTheme="majorEastAsia" w:hAnsiTheme="majorHAnsi" w:cstheme="majorBidi"/>
+                          <w:iCs/>
+                          <w:color w:val="000000" w:themeColor="text1"/>
+                          <w:sz w:val="16"/>
+                          <w:szCs w:val="16"/>
+                        </w:rPr>
+                      </w:pPr>
+                      <w:r>
+                        <w:rPr>
+                          <w:rFonts w:asciiTheme="majorHAnsi" w:eastAsiaTheme="majorEastAsia" w:hAnsiTheme="majorHAnsi" w:cstheme="majorBidi"/>
+                          <w:iCs/>
+                          <w:color w:val="000000" w:themeColor="text1"/>
+                          <w:sz w:val="16"/>
+                          <w:szCs w:val="16"/>
+                        </w:rPr>
+                        <w:t>paymentType</w:t>
+                      </w:r>
+                    </w:p>
+                    <w:p>
+                      <w:pPr>
+                        <w:jc w:val="center"/>
+                        <w:rPr>
+                          <w:rFonts w:asciiTheme="majorHAnsi" w:eastAsiaTheme="majorEastAsia" w:hAnsiTheme="majorHAnsi" w:cstheme="majorBidi"/>
+                          <w:i/>
+                          <w:iCs/>
+                          <w:color w:val="FFFFFF" w:themeColor="background1"/>
+                          <w:sz w:val="28"/>
+                          <w:szCs w:val="28"/>
+                        </w:rPr>
+                      </w:pPr>
+                    </w:p>
+                    <w:sdt>
+                      <w:sdtPr>
+                        <w:rPr>
+                          <w:rFonts w:asciiTheme="majorHAnsi" w:eastAsiaTheme="majorEastAsia" w:hAnsiTheme="majorHAnsi" w:cstheme="majorBidi"/>
+                          <w:i/>
+                          <w:iCs/>
+                          <w:color w:val="FFFFFF" w:themeColor="background1"/>
+                          <w:sz w:val="28"/>
+                          <w:szCs w:val="28"/>
+                        </w:rPr>
+                        <w:id w:val="1763796446"/>
+                        <w:temporary/>
+                        <w:showingPlcHdr/>
+                        <w15:appearance w15:val="hidden"/>
+                      </w:sdtPr>
+                      <w:sdtEndPr/>
+                      <w:sdtContent>
+                        <w:p>
+                          <w:pPr>
+                            <w:jc w:val="center"/>
+                            <w:rPr>
+                              <w:rFonts w:asciiTheme="majorHAnsi" w:eastAsiaTheme="majorEastAsia" w:hAnsiTheme="majorHAnsi" w:cstheme="majorBidi"/>
+                              <w:i/>
+                              <w:iCs/>
+                              <w:color w:val="FFFFFF" w:themeColor="background1"/>
+                              <w:sz w:val="28"/>
+                              <w:szCs w:val="28"/>
+                            </w:rPr>
+                          </w:pPr>
+                          <w:r>
+                            <w:rPr>
+                              <w:rFonts w:asciiTheme="majorHAnsi" w:eastAsiaTheme="majorEastAsia" w:hAnsiTheme="majorHAnsi" w:cstheme="majorBidi"/>
+                              <w:i/>
+                              <w:iCs/>
+                              <w:color w:val="FFFFFF" w:themeColor="background1"/>
+                              <w:sz w:val="28"/>
+                              <w:szCs w:val="28"/>
+                            </w:rPr>
+                            <w:t>[Grab your reader’s attention with a great quote from the document or use this space to emphasize a key point. To place this text box anywhere on the page, just drag it.]</w:t>
+                          </w:r>
+                        </w:p>
+                      </w:sdtContent>
+                    </w:sdt>
+                    <w:sdt>
+                      <w:sdtPr>
+                        <w:rPr>
+                          <w:rFonts w:asciiTheme="majorHAnsi" w:eastAsiaTheme="majorEastAsia" w:hAnsiTheme="majorHAnsi" w:cstheme="majorBidi"/>
+                          <w:i/>
+                          <w:iCs/>
+                          <w:color w:val="FFFFFF" w:themeColor="background1"/>
+                          <w:sz w:val="28"/>
+                          <w:szCs w:val="28"/>
+                        </w:rPr>
+                        <w:id w:val="1534462626"/>
+                        <w:temporary/>
+                        <w:showingPlcHdr/>
+                        <w15:appearance w15:val="hidden"/>
+                      </w:sdtPr>
+                      <w:sdtEndPr/>
+                      <w:sdtContent>
+                        <w:p>
+                          <w:pPr>
+                            <w:jc w:val="center"/>
+                            <w:rPr>
+                              <w:rFonts w:asciiTheme="majorHAnsi" w:eastAsiaTheme="majorEastAsia" w:hAnsiTheme="majorHAnsi" w:cstheme="majorBidi"/>
+                              <w:i/>
+                              <w:iCs/>
+                              <w:color w:val="FFFFFF" w:themeColor="background1"/>
+                              <w:sz w:val="28"/>
+                              <w:szCs w:val="28"/>
+                            </w:rPr>
+                          </w:pPr>
+                          <w:r>
+                            <w:rPr>
+                              <w:rFonts w:asciiTheme="majorHAnsi" w:eastAsiaTheme="majorEastAsia" w:hAnsiTheme="majorHAnsi" w:cstheme="majorBidi"/>
+                              <w:i/>
+                              <w:iCs/>
+                              <w:color w:val="FFFFFF" w:themeColor="background1"/>
+                              <w:sz w:val="28"/>
+                              <w:szCs w:val="28"/>
+                            </w:rPr>
+                            <w:t>[Grab your reader’s attention with a great quote from the document or use this space to emphasize a key point. To place this text box anywhere on the page, just drag it.]</w:t>
+                          </w:r>
+                        </w:p>
+                      </w:sdtContent>
+                    </w:sdt>
+                    <w:sdt>
+                      <w:sdtPr>
+                        <w:rPr>
+                          <w:rFonts w:asciiTheme="majorHAnsi" w:eastAsiaTheme="majorEastAsia" w:hAnsiTheme="majorHAnsi" w:cstheme="majorBidi"/>
+                          <w:i/>
+                          <w:iCs/>
+                          <w:color w:val="FFFFFF" w:themeColor="background1"/>
+                          <w:sz w:val="28"/>
+                          <w:szCs w:val="28"/>
+                        </w:rPr>
+                        <w:id w:val="937108591"/>
+                        <w:temporary/>
+                        <w:showingPlcHdr/>
+                        <w15:appearance w15:val="hidden"/>
+                      </w:sdtPr>
+                      <w:sdtEndPr/>
+                      <w:sdtContent>
+                        <w:p>
+                          <w:pPr>
+                            <w:jc w:val="center"/>
+                            <w:rPr>
+                              <w:rFonts w:asciiTheme="majorHAnsi" w:eastAsiaTheme="majorEastAsia" w:hAnsiTheme="majorHAnsi" w:cstheme="majorBidi"/>
+                              <w:i/>
+                              <w:iCs/>
+                              <w:color w:val="FFFFFF" w:themeColor="background1"/>
+                              <w:sz w:val="28"/>
+                              <w:szCs w:val="28"/>
+                            </w:rPr>
+                          </w:pPr>
+                          <w:r>
+                            <w:rPr>
+                              <w:rFonts w:asciiTheme="majorHAnsi" w:eastAsiaTheme="majorEastAsia" w:hAnsiTheme="majorHAnsi" w:cstheme="majorBidi"/>
+                              <w:i/>
+                              <w:iCs/>
+                              <w:color w:val="FFFFFF" w:themeColor="background1"/>
+                              <w:sz w:val="28"/>
+                              <w:szCs w:val="28"/>
+                            </w:rPr>
+                            <w:t>[Grab your reader’s attention with a great quote from the document or use this space to emphasize a key point. To place this text box anywhere on the page, just drag it.]</w:t>
+                          </w:r>
+                        </w:p>
+                      </w:sdtContent>
+                    </w:sdt>
+                    <w:p>
+                      <w:pPr>
+                        <w:jc w:val="center"/>
+                        <w:rPr>
+                          <w:rFonts w:asciiTheme="majorHAnsi" w:eastAsiaTheme="majorEastAsia" w:hAnsiTheme="majorHAnsi" w:cstheme="majorBidi"/>
+                          <w:i/>
+                          <w:iCs/>
+                          <w:color w:val="FFFFFF" w:themeColor="background1"/>
+                          <w:sz w:val="28"/>
+                          <w:szCs w:val="28"/>
+                        </w:rPr>
+                      </w:pPr>
+                    </w:p>
+                  </w:txbxContent>
+                </v:textbox>
+                <w10:wrap type="square" anchorx="margin" anchory="margin"/>
+              </v:roundrect>
+            </w:pict>
+          </mc:Fallback>
+        </mc:AlternateContent>
+      </w:r>
+      <w:r>
+        <w:rPr>
+          <w:noProof/>
+        </w:rPr>
         <mc:AlternateContent>
           <mc:Choice Requires="wps">
             <w:drawing>
@@ -2526,7 +2604,7 @@
                                 <w:sz w:val="16"/>
                                 <w:szCs w:val="16"/>
                               </w:rPr>
-                              <w:t>name</w:t>
+                              <w:t>address</w:t>
                             </w:r>
                           </w:p>
                           <w:p>
@@ -2716,7 +2794,7 @@
           </mc:Choice>
           <mc:Fallback>
             <w:pict>
-              <v:roundrect w14:anchorId="7ADC0132" id="AutoShape 2" o:spid="_x0000_s1029" style="position:absolute;margin-left:330.05pt;margin-top:258.35pt;width:30.2pt;height:48.1pt;rotation:90;z-index:251706368;visibility:visible;mso-wrap-style:square;mso-width-percent:0;mso-height-percent:0;mso-wrap-distance-left:10.8pt;mso-wrap-distance-top:7.2pt;mso-wrap-distance-right:10.8pt;mso-wrap-distance-bottom:7.2pt;mso-position-horizontal:absolute;mso-position-horizontal-relative:margin;mso-position-vertical:absolute;mso-position-vertical-relative:margin;mso-width-percent:0;mso-height-percent:0;mso-width-relative:margin;mso-height-relative:margin;v-text-anchor:middle" arcsize="8541f" o:gfxdata="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" o:allowincell="f" filled="f" strokecolor="black [3213]">
+              <v:roundrect w14:anchorId="7ADC0132" id="_x0000_s1030" style="position:absolute;margin-left:330.05pt;margin-top:258.35pt;width:30.2pt;height:48.1pt;rotation:90;z-index:251706368;visibility:visible;mso-wrap-style:square;mso-width-percent:0;mso-height-percent:0;mso-wrap-distance-left:10.8pt;mso-wrap-distance-top:7.2pt;mso-wrap-distance-right:10.8pt;mso-wrap-distance-bottom:7.2pt;mso-position-horizontal:absolute;mso-position-horizontal-relative:margin;mso-position-vertical:absolute;mso-position-vertical-relative:margin;mso-width-percent:0;mso-height-percent:0;mso-width-relative:margin;mso-height-relative:margin;v-text-anchor:middle" arcsize="8541f" o:gfxdata="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" o:allowincell="f" filled="f" strokecolor="black [3213]">
                 <v:textbox>
                   <w:txbxContent>
                     <w:p>
@@ -2738,7 +2816,7 @@
                           <w:sz w:val="16"/>
                           <w:szCs w:val="16"/>
                         </w:rPr>
-                        <w:t>name</w:t>
+                        <w:t>address</w:t>
                       </w:r>
                     </w:p>
                     <w:p>
@@ -2782,6 +2860,7 @@
                         <w:showingPlcHdr/>
                         <w15:appearance w15:val="hidden"/>
                       </w:sdtPr>
+                      <w:sdtEndPr/>
                       <w:sdtContent>
                         <w:p>
                           <w:pPr>
@@ -2824,6 +2903,7 @@
                         <w:showingPlcHdr/>
                         <w15:appearance w15:val="hidden"/>
                       </w:sdtPr>
+                      <w:sdtEndPr/>
                       <w:sdtContent>
                         <w:p>
                           <w:pPr>
@@ -2866,6 +2946,7 @@
                         <w:showingPlcHdr/>
                         <w15:appearance w15:val="hidden"/>
                       </w:sdtPr>
+                      <w:sdtEndPr/>
                       <w:sdtContent>
                         <w:p>
                           <w:pPr>
@@ -2981,7 +3062,7 @@
                                 <w:sz w:val="16"/>
                                 <w:szCs w:val="16"/>
                               </w:rPr>
-                              <w:t>name</w:t>
+                              <w:t>id</w:t>
                             </w:r>
                           </w:p>
                           <w:p>
@@ -3171,7 +3252,7 @@
           </mc:Choice>
           <mc:Fallback>
             <w:pict>
-              <v:roundrect w14:anchorId="7ADC0132" id="_x0000_s1030" style="position:absolute;margin-left:419.45pt;margin-top:227.55pt;width:30.55pt;height:48.1pt;rotation:90;z-index:251704320;visibility:visible;mso-wrap-style:square;mso-width-percent:0;mso-height-percent:0;mso-wrap-distance-left:10.8pt;mso-wrap-distance-top:7.2pt;mso-wrap-distance-right:10.8pt;mso-wrap-distance-bottom:7.2pt;mso-position-horizontal:absolute;mso-position-horizontal-relative:margin;mso-position-vertical:absolute;mso-position-vertical-relative:margin;mso-width-percent:0;mso-height-percent:0;mso-width-relative:margin;mso-height-relative:margin;v-text-anchor:middle" arcsize="8541f" o:gfxdata="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" o:allowincell="f" filled="f" strokecolor="black [3213]">
+              <v:roundrect w14:anchorId="7ADC0132" id="_x0000_s1031" style="position:absolute;margin-left:419.45pt;margin-top:227.55pt;width:30.55pt;height:48.1pt;rotation:90;z-index:251704320;visibility:visible;mso-wrap-style:square;mso-width-percent:0;mso-height-percent:0;mso-wrap-distance-left:10.8pt;mso-wrap-distance-top:7.2pt;mso-wrap-distance-right:10.8pt;mso-wrap-distance-bottom:7.2pt;mso-position-horizontal:absolute;mso-position-horizontal-relative:margin;mso-position-vertical:absolute;mso-position-vertical-relative:margin;mso-width-percent:0;mso-height-percent:0;mso-width-relative:margin;mso-height-relative:margin;v-text-anchor:middle" arcsize="8541f" o:gfxdata="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" o:allowincell="f" filled="f" strokecolor="black [3213]">
                 <v:textbox>
                   <w:txbxContent>
                     <w:p>
@@ -3193,7 +3274,7 @@
                           <w:sz w:val="16"/>
                           <w:szCs w:val="16"/>
                         </w:rPr>
-                        <w:t>name</w:t>
+                        <w:t>id</w:t>
                       </w:r>
                     </w:p>
                     <w:p>
@@ -3237,6 +3318,7 @@
                         <w:showingPlcHdr/>
                         <w15:appearance w15:val="hidden"/>
                       </w:sdtPr>
+                      <w:sdtEndPr/>
                       <w:sdtContent>
                         <w:p>
                           <w:pPr>
@@ -3279,6 +3361,7 @@
                         <w:showingPlcHdr/>
                         <w15:appearance w15:val="hidden"/>
                       </w:sdtPr>
+                      <w:sdtEndPr/>
                       <w:sdtContent>
                         <w:p>
                           <w:pPr>
@@ -3321,6 +3404,7 @@
                         <w:showingPlcHdr/>
                         <w15:appearance w15:val="hidden"/>
                       </w:sdtPr>
+                      <w:sdtEndPr/>
                       <w:sdtContent>
                         <w:p>
                           <w:pPr>
@@ -3891,7 +3975,7 @@
                                 <w:sz w:val="16"/>
                                 <w:szCs w:val="16"/>
                               </w:rPr>
-                              <w:t>name</w:t>
+                              <w:t>password</w:t>
                             </w:r>
                           </w:p>
                           <w:p>
@@ -4081,7 +4165,7 @@
           </mc:Choice>
           <mc:Fallback>
             <w:pict>
-              <v:roundrect w14:anchorId="78B5A3F6" id="_x0000_s1032" style="position:absolute;margin-left:127.85pt;margin-top:258.75pt;width:29.35pt;height:48.1pt;rotation:90;z-index:251700224;visibility:visible;mso-wrap-style:square;mso-width-percent:0;mso-height-percent:0;mso-wrap-distance-left:10.8pt;mso-wrap-distance-top:7.2pt;mso-wrap-distance-right:10.8pt;mso-wrap-distance-bottom:7.2pt;mso-position-horizontal:absolute;mso-position-horizontal-relative:margin;mso-position-vertical:absolute;mso-position-vertical-relative:margin;mso-width-percent:0;mso-height-percent:0;mso-width-relative:margin;mso-height-relative:margin;v-text-anchor:middle" arcsize="8541f" o:gfxdata="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" o:allowincell="f" filled="f" strokecolor="black [3213]">
+              <v:roundrect w14:anchorId="78B5A3F6" id="_x0000_s1033" style="position:absolute;margin-left:127.85pt;margin-top:258.75pt;width:29.35pt;height:48.1pt;rotation:90;z-index:251700224;visibility:visible;mso-wrap-style:square;mso-width-percent:0;mso-height-percent:0;mso-wrap-distance-left:10.8pt;mso-wrap-distance-top:7.2pt;mso-wrap-distance-right:10.8pt;mso-wrap-distance-bottom:7.2pt;mso-position-horizontal:absolute;mso-position-horizontal-relative:margin;mso-position-vertical:absolute;mso-position-vertical-relative:margin;mso-width-percent:0;mso-height-percent:0;mso-width-relative:margin;mso-height-relative:margin;v-text-anchor:middle" arcsize="8541f" o:gfxdata="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" o:allowincell="f" filled="f" strokecolor="black [3213]">
                 <v:textbox>
                   <w:txbxContent>
                     <w:p>
@@ -4103,7 +4187,7 @@
                           <w:sz w:val="16"/>
                           <w:szCs w:val="16"/>
                         </w:rPr>
-                        <w:t>name</w:t>
+                        <w:t>password</w:t>
                       </w:r>
                     </w:p>
                     <w:p>
@@ -4147,6 +4231,7 @@
                         <w:showingPlcHdr/>
                         <w15:appearance w15:val="hidden"/>
                       </w:sdtPr>
+                      <w:sdtEndPr/>
                       <w:sdtContent>
                         <w:p>
                           <w:pPr>
@@ -4189,6 +4274,7 @@
                         <w:showingPlcHdr/>
                         <w15:appearance w15:val="hidden"/>
                       </w:sdtPr>
+                      <w:sdtEndPr/>
                       <w:sdtContent>
                         <w:p>
                           <w:pPr>
@@ -4231,6 +4317,7 @@
                         <w:showingPlcHdr/>
                         <w15:appearance w15:val="hidden"/>
                       </w:sdtPr>
+                      <w:sdtEndPr/>
                       <w:sdtContent>
                         <w:p>
                           <w:pPr>
@@ -4346,7 +4433,7 @@
                                 <w:sz w:val="16"/>
                                 <w:szCs w:val="16"/>
                               </w:rPr>
-                              <w:t>name</w:t>
+                              <w:t>image</w:t>
                             </w:r>
                           </w:p>
                           <w:p>
@@ -4536,7 +4623,7 @@
           </mc:Choice>
           <mc:Fallback>
             <w:pict>
-              <v:roundrect w14:anchorId="78B5A3F6" id="_x0000_s1033" style="position:absolute;margin-left:44.35pt;margin-top:258.55pt;width:30.6pt;height:48.1pt;rotation:90;z-index:251698176;visibility:visible;mso-wrap-style:square;mso-width-percent:0;mso-height-percent:0;mso-wrap-distance-left:10.8pt;mso-wrap-distance-top:7.2pt;mso-wrap-distance-right:10.8pt;mso-wrap-distance-bottom:7.2pt;mso-position-horizontal:absolute;mso-position-horizontal-relative:margin;mso-position-vertical:absolute;mso-position-vertical-relative:margin;mso-width-percent:0;mso-height-percent:0;mso-width-relative:margin;mso-height-relative:margin;v-text-anchor:middle" arcsize="8541f" o:gfxdata="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" o:allowincell="f" filled="f" strokecolor="black [3213]">
+              <v:roundrect w14:anchorId="78B5A3F6" id="_x0000_s1034" style="position:absolute;margin-left:44.35pt;margin-top:258.55pt;width:30.6pt;height:48.1pt;rotation:90;z-index:251698176;visibility:visible;mso-wrap-style:square;mso-width-percent:0;mso-height-percent:0;mso-wrap-distance-left:10.8pt;mso-wrap-distance-top:7.2pt;mso-wrap-distance-right:10.8pt;mso-wrap-distance-bottom:7.2pt;mso-position-horizontal:absolute;mso-position-horizontal-relative:margin;mso-position-vertical:absolute;mso-position-vertical-relative:margin;mso-width-percent:0;mso-height-percent:0;mso-width-relative:margin;mso-height-relative:margin;v-text-anchor:middle" arcsize="8541f" o:gfxdata="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" o:allowincell="f" filled="f" strokecolor="black [3213]">
                 <v:textbox>
                   <w:txbxContent>
                     <w:p>
@@ -4558,7 +4645,7 @@
                           <w:sz w:val="16"/>
                           <w:szCs w:val="16"/>
                         </w:rPr>
-                        <w:t>name</w:t>
+                        <w:t>image</w:t>
                       </w:r>
                     </w:p>
                     <w:p>
@@ -4602,6 +4689,7 @@
                         <w:showingPlcHdr/>
                         <w15:appearance w15:val="hidden"/>
                       </w:sdtPr>
+                      <w:sdtEndPr/>
                       <w:sdtContent>
                         <w:p>
                           <w:pPr>
@@ -4644,6 +4732,7 @@
                         <w:showingPlcHdr/>
                         <w15:appearance w15:val="hidden"/>
                       </w:sdtPr>
+                      <w:sdtEndPr/>
                       <w:sdtContent>
                         <w:p>
                           <w:pPr>
@@ -4686,6 +4775,7 @@
                         <w:showingPlcHdr/>
                         <w15:appearance w15:val="hidden"/>
                       </w:sdtPr>
+                      <w:sdtEndPr/>
                       <w:sdtContent>
                         <w:p>
                           <w:pPr>
@@ -4801,7 +4891,7 @@
                                 <w:sz w:val="16"/>
                                 <w:szCs w:val="16"/>
                               </w:rPr>
-                              <w:t>name</w:t>
+                              <w:t>accessRights</w:t>
                             </w:r>
                           </w:p>
                           <w:p>
@@ -4991,7 +5081,7 @@
           </mc:Choice>
           <mc:Fallback>
             <w:pict>
-              <v:roundrect w14:anchorId="78B5A3F6" id="_x0000_s1034" style="position:absolute;margin-left:-25.95pt;margin-top:236.8pt;width:27.25pt;height:48.1pt;rotation:90;z-index:251696128;visibility:visible;mso-wrap-style:square;mso-width-percent:0;mso-height-percent:0;mso-wrap-distance-left:10.8pt;mso-wrap-distance-top:7.2pt;mso-wrap-distance-right:10.8pt;mso-wrap-distance-bottom:7.2pt;mso-position-horizontal:absolute;mso-position-horizontal-relative:margin;mso-position-vertical:absolute;mso-position-vertical-relative:margin;mso-width-percent:0;mso-height-percent:0;mso-width-relative:margin;mso-height-relative:margin;v-text-anchor:middle" arcsize="8541f" o:gfxdata="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" o:allowincell="f" filled="f" strokecolor="black [3213]">
+              <v:roundrect w14:anchorId="78B5A3F6" id="_x0000_s1035" style="position:absolute;margin-left:-25.95pt;margin-top:236.8pt;width:27.25pt;height:48.1pt;rotation:90;z-index:251696128;visibility:visible;mso-wrap-style:square;mso-width-percent:0;mso-height-percent:0;mso-wrap-distance-left:10.8pt;mso-wrap-distance-top:7.2pt;mso-wrap-distance-right:10.8pt;mso-wrap-distance-bottom:7.2pt;mso-position-horizontal:absolute;mso-position-horizontal-relative:margin;mso-position-vertical:absolute;mso-position-vertical-relative:margin;mso-width-percent:0;mso-height-percent:0;mso-width-relative:margin;mso-height-relative:margin;v-text-anchor:middle" arcsize="8541f" o:gfxdata="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" o:allowincell="f" filled="f" strokecolor="black [3213]">
                 <v:textbox>
                   <w:txbxContent>
                     <w:p>
@@ -5013,7 +5103,7 @@
                           <w:sz w:val="16"/>
                           <w:szCs w:val="16"/>
                         </w:rPr>
-                        <w:t>name</w:t>
+                        <w:t>accessRights</w:t>
                       </w:r>
                     </w:p>
                     <w:p>
@@ -5057,6 +5147,7 @@
                         <w:showingPlcHdr/>
                         <w15:appearance w15:val="hidden"/>
                       </w:sdtPr>
+                      <w:sdtEndPr/>
                       <w:sdtContent>
                         <w:p>
                           <w:pPr>
@@ -5099,6 +5190,7 @@
                         <w:showingPlcHdr/>
                         <w15:appearance w15:val="hidden"/>
                       </w:sdtPr>
+                      <w:sdtEndPr/>
                       <w:sdtContent>
                         <w:p>
                           <w:pPr>
@@ -5141,6 +5233,7 @@
                         <w:showingPlcHdr/>
                         <w15:appearance w15:val="hidden"/>
                       </w:sdtPr>
+                      <w:sdtEndPr/>
                       <w:sdtContent>
                         <w:p>
                           <w:pPr>
@@ -5256,7 +5349,7 @@
                                 <w:sz w:val="16"/>
                                 <w:szCs w:val="16"/>
                               </w:rPr>
-                              <w:t>name</w:t>
+                              <w:t>id</w:t>
                             </w:r>
                           </w:p>
                           <w:p>
@@ -5446,7 +5539,7 @@
           </mc:Choice>
           <mc:Fallback>
             <w:pict>
-              <v:roundrect w14:anchorId="78B5A3F6" id="_x0000_s1035" style="position:absolute;margin-left:-24.1pt;margin-top:188.45pt;width:25.15pt;height:48.1pt;rotation:90;z-index:251694080;visibility:visible;mso-wrap-style:square;mso-width-percent:0;mso-height-percent:0;mso-wrap-distance-left:10.8pt;mso-wrap-distance-top:7.2pt;mso-wrap-distance-right:10.8pt;mso-wrap-distance-bottom:7.2pt;mso-position-horizontal:absolute;mso-position-horizontal-relative:margin;mso-position-vertical:absolute;mso-position-vertical-relative:margin;mso-width-percent:0;mso-height-percent:0;mso-width-relative:margin;mso-height-relative:margin;v-text-anchor:middle" arcsize="8541f" o:gfxdata="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" o:allowincell="f" filled="f" strokecolor="black [3213]">
+              <v:roundrect w14:anchorId="78B5A3F6" id="_x0000_s1036" style="position:absolute;margin-left:-24.1pt;margin-top:188.45pt;width:25.15pt;height:48.1pt;rotation:90;z-index:251694080;visibility:visible;mso-wrap-style:square;mso-width-percent:0;mso-height-percent:0;mso-wrap-distance-left:10.8pt;mso-wrap-distance-top:7.2pt;mso-wrap-distance-right:10.8pt;mso-wrap-distance-bottom:7.2pt;mso-position-horizontal:absolute;mso-position-horizontal-relative:margin;mso-position-vertical:absolute;mso-position-vertical-relative:margin;mso-width-percent:0;mso-height-percent:0;mso-width-relative:margin;mso-height-relative:margin;v-text-anchor:middle" arcsize="8541f" o:gfxdata="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" o:allowincell="f" filled="f" strokecolor="black [3213]">
                 <v:textbox>
                   <w:txbxContent>
                     <w:p>
@@ -5468,7 +5561,7 @@
                           <w:sz w:val="16"/>
                           <w:szCs w:val="16"/>
                         </w:rPr>
-                        <w:t>name</w:t>
+                        <w:t>id</w:t>
                       </w:r>
                     </w:p>
                     <w:p>
@@ -5512,6 +5605,7 @@
                         <w:showingPlcHdr/>
                         <w15:appearance w15:val="hidden"/>
                       </w:sdtPr>
+                      <w:sdtEndPr/>
                       <w:sdtContent>
                         <w:p>
                           <w:pPr>
@@ -5554,6 +5648,7 @@
                         <w:showingPlcHdr/>
                         <w15:appearance w15:val="hidden"/>
                       </w:sdtPr>
+                      <w:sdtEndPr/>
                       <w:sdtContent>
                         <w:p>
                           <w:pPr>
@@ -5596,6 +5691,7 @@
                         <w:showingPlcHdr/>
                         <w15:appearance w15:val="hidden"/>
                       </w:sdtPr>
+                      <w:sdtEndPr/>
                       <w:sdtContent>
                         <w:p>
                           <w:pPr>
@@ -6166,7 +6262,7 @@
                                 <w:sz w:val="16"/>
                                 <w:szCs w:val="16"/>
                               </w:rPr>
-                              <w:t>name</w:t>
+                              <w:t>deliveryMethod</w:t>
                             </w:r>
                           </w:p>
                           <w:p>
@@ -6343,7 +6439,7 @@
           </mc:Choice>
           <mc:Fallback>
             <w:pict>
-              <v:roundrect w14:anchorId="433E7BAC" id="_x0000_s1037" style="position:absolute;margin-left:393.05pt;margin-top:105.75pt;width:28.55pt;height:65.1pt;rotation:90;z-index:251689984;visibility:visible;mso-wrap-style:square;mso-width-percent:0;mso-height-percent:0;mso-wrap-distance-left:10.8pt;mso-wrap-distance-top:7.2pt;mso-wrap-distance-right:10.8pt;mso-wrap-distance-bottom:7.2pt;mso-position-horizontal:absolute;mso-position-horizontal-relative:margin;mso-position-vertical:absolute;mso-position-vertical-relative:margin;mso-width-percent:0;mso-height-percent:0;mso-width-relative:margin;mso-height-relative:margin;v-text-anchor:middle" arcsize="8541f" o:gfxdata="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" o:allowincell="f" filled="f" strokecolor="black [3213]">
+              <v:roundrect w14:anchorId="433E7BAC" id="_x0000_s1038" style="position:absolute;margin-left:393.05pt;margin-top:105.75pt;width:28.55pt;height:65.1pt;rotation:90;z-index:251689984;visibility:visible;mso-wrap-style:square;mso-width-percent:0;mso-height-percent:0;mso-wrap-distance-left:10.8pt;mso-wrap-distance-top:7.2pt;mso-wrap-distance-right:10.8pt;mso-wrap-distance-bottom:7.2pt;mso-position-horizontal:absolute;mso-position-horizontal-relative:margin;mso-position-vertical:absolute;mso-position-vertical-relative:margin;mso-width-percent:0;mso-height-percent:0;mso-width-relative:margin;mso-height-relative:margin;v-text-anchor:middle" arcsize="8541f" o:gfxdata="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" o:allowincell="f" filled="f" strokecolor="black [3213]">
                 <v:textbox>
                   <w:txbxContent>
                     <w:p>
@@ -6365,7 +6461,7 @@
                           <w:sz w:val="16"/>
                           <w:szCs w:val="16"/>
                         </w:rPr>
-                        <w:t>name</w:t>
+                        <w:t>deliveryMethod</w:t>
                       </w:r>
                     </w:p>
                     <w:p>
@@ -6396,6 +6492,7 @@
                         <w:showingPlcHdr/>
                         <w15:appearance w15:val="hidden"/>
                       </w:sdtPr>
+                      <w:sdtEndPr/>
                       <w:sdtContent>
                         <w:p>
                           <w:pPr>
@@ -6438,6 +6535,7 @@
                         <w:showingPlcHdr/>
                         <w15:appearance w15:val="hidden"/>
                       </w:sdtPr>
+                      <w:sdtEndPr/>
                       <w:sdtContent>
                         <w:p>
                           <w:pPr>
@@ -6480,6 +6578,7 @@
                         <w:showingPlcHdr/>
                         <w15:appearance w15:val="hidden"/>
                       </w:sdtPr>
+                      <w:sdtEndPr/>
                       <w:sdtContent>
                         <w:p>
                           <w:pPr>
@@ -6595,7 +6694,7 @@
                                 <w:sz w:val="16"/>
                                 <w:szCs w:val="16"/>
                               </w:rPr>
-                              <w:t>name</w:t>
+                              <w:t>info</w:t>
                             </w:r>
                           </w:p>
                           <w:p>
@@ -6772,7 +6871,7 @@
           </mc:Choice>
           <mc:Fallback>
             <w:pict>
-              <v:roundrect w14:anchorId="433E7BAC" id="_x0000_s1038" style="position:absolute;margin-left:419.25pt;margin-top:71.2pt;width:27.55pt;height:55.85pt;rotation:90;z-index:251687936;visibility:visible;mso-wrap-style:square;mso-width-percent:0;mso-height-percent:0;mso-wrap-distance-left:10.8pt;mso-wrap-distance-top:7.2pt;mso-wrap-distance-right:10.8pt;mso-wrap-distance-bottom:7.2pt;mso-position-horizontal:absolute;mso-position-horizontal-relative:margin;mso-position-vertical:absolute;mso-position-vertical-relative:margin;mso-width-percent:0;mso-height-percent:0;mso-width-relative:margin;mso-height-relative:margin;v-text-anchor:middle" arcsize="8541f" o:gfxdata="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" o:allowincell="f" filled="f" strokecolor="black [3213]">
+              <v:roundrect w14:anchorId="433E7BAC" id="_x0000_s1039" style="position:absolute;margin-left:419.25pt;margin-top:71.2pt;width:27.55pt;height:55.85pt;rotation:90;z-index:251687936;visibility:visible;mso-wrap-style:square;mso-width-percent:0;mso-height-percent:0;mso-wrap-distance-left:10.8pt;mso-wrap-distance-top:7.2pt;mso-wrap-distance-right:10.8pt;mso-wrap-distance-bottom:7.2pt;mso-position-horizontal:absolute;mso-position-horizontal-relative:margin;mso-position-vertical:absolute;mso-position-vertical-relative:margin;mso-width-percent:0;mso-height-percent:0;mso-width-relative:margin;mso-height-relative:margin;v-text-anchor:middle" arcsize="8541f" o:gfxdata="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" o:allowincell="f" filled="f" strokecolor="black [3213]">
                 <v:textbox>
                   <w:txbxContent>
                     <w:p>
@@ -6794,7 +6893,7 @@
                           <w:sz w:val="16"/>
                           <w:szCs w:val="16"/>
                         </w:rPr>
-                        <w:t>name</w:t>
+                        <w:t>info</w:t>
                       </w:r>
                     </w:p>
                     <w:p>
@@ -6825,6 +6924,7 @@
                         <w:showingPlcHdr/>
                         <w15:appearance w15:val="hidden"/>
                       </w:sdtPr>
+                      <w:sdtEndPr/>
                       <w:sdtContent>
                         <w:p>
                           <w:pPr>
@@ -6867,6 +6967,7 @@
                         <w:showingPlcHdr/>
                         <w15:appearance w15:val="hidden"/>
                       </w:sdtPr>
+                      <w:sdtEndPr/>
                       <w:sdtContent>
                         <w:p>
                           <w:pPr>
@@ -6909,6 +7010,7 @@
                         <w:showingPlcHdr/>
                         <w15:appearance w15:val="hidden"/>
                       </w:sdtPr>
+                      <w:sdtEndPr/>
                       <w:sdtContent>
                         <w:p>
                           <w:pPr>
@@ -7024,7 +7126,7 @@
                                 <w:sz w:val="16"/>
                                 <w:szCs w:val="16"/>
                               </w:rPr>
-                              <w:t>name</w:t>
+                              <w:t>totalCost</w:t>
                             </w:r>
                           </w:p>
                           <w:p>
@@ -7201,7 +7303,7 @@
           </mc:Choice>
           <mc:Fallback>
             <w:pict>
-              <v:roundrect w14:anchorId="433E7BAC" id="_x0000_s1039" style="position:absolute;margin-left:427pt;margin-top:31.75pt;width:27.5pt;height:59.25pt;rotation:90;z-index:251685888;visibility:visible;mso-wrap-style:square;mso-width-percent:0;mso-height-percent:0;mso-wrap-distance-left:10.8pt;mso-wrap-distance-top:7.2pt;mso-wrap-distance-right:10.8pt;mso-wrap-distance-bottom:7.2pt;mso-position-horizontal:absolute;mso-position-horizontal-relative:margin;mso-position-vertical:absolute;mso-position-vertical-relative:margin;mso-width-percent:0;mso-height-percent:0;mso-width-relative:margin;mso-height-relative:margin;v-text-anchor:middle" arcsize="8541f" o:gfxdata="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" o:allowincell="f" filled="f" strokecolor="black [3213]">
+              <v:roundrect w14:anchorId="433E7BAC" id="_x0000_s1040" style="position:absolute;margin-left:427pt;margin-top:31.75pt;width:27.5pt;height:59.25pt;rotation:90;z-index:251685888;visibility:visible;mso-wrap-style:square;mso-width-percent:0;mso-height-percent:0;mso-wrap-distance-left:10.8pt;mso-wrap-distance-top:7.2pt;mso-wrap-distance-right:10.8pt;mso-wrap-distance-bottom:7.2pt;mso-position-horizontal:absolute;mso-position-horizontal-relative:margin;mso-position-vertical:absolute;mso-position-vertical-relative:margin;mso-width-percent:0;mso-height-percent:0;mso-width-relative:margin;mso-height-relative:margin;v-text-anchor:middle" arcsize="8541f" o:gfxdata="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" o:allowincell="f" filled="f" strokecolor="black [3213]">
                 <v:textbox>
                   <w:txbxContent>
                     <w:p>
@@ -7223,7 +7325,7 @@
                           <w:sz w:val="16"/>
                           <w:szCs w:val="16"/>
                         </w:rPr>
-                        <w:t>name</w:t>
+                        <w:t>totalCost</w:t>
                       </w:r>
                     </w:p>
                     <w:p>
@@ -7254,6 +7356,7 @@
                         <w:showingPlcHdr/>
                         <w15:appearance w15:val="hidden"/>
                       </w:sdtPr>
+                      <w:sdtEndPr/>
                       <w:sdtContent>
                         <w:p>
                           <w:pPr>
@@ -7296,6 +7399,7 @@
                         <w:showingPlcHdr/>
                         <w15:appearance w15:val="hidden"/>
                       </w:sdtPr>
+                      <w:sdtEndPr/>
                       <w:sdtContent>
                         <w:p>
                           <w:pPr>
@@ -7338,435 +7442,7 @@
                         <w:showingPlcHdr/>
                         <w15:appearance w15:val="hidden"/>
                       </w:sdtPr>
-                      <w:sdtContent>
-                        <w:p>
-                          <w:pPr>
-                            <w:jc w:val="center"/>
-                            <w:rPr>
-                              <w:rFonts w:asciiTheme="majorHAnsi" w:eastAsiaTheme="majorEastAsia" w:hAnsiTheme="majorHAnsi" w:cstheme="majorBidi"/>
-                              <w:i/>
-                              <w:iCs/>
-                              <w:color w:val="FFFFFF" w:themeColor="background1"/>
-                              <w:sz w:val="28"/>
-                              <w:szCs w:val="28"/>
-                            </w:rPr>
-                          </w:pPr>
-                          <w:r>
-                            <w:rPr>
-                              <w:rFonts w:asciiTheme="majorHAnsi" w:eastAsiaTheme="majorEastAsia" w:hAnsiTheme="majorHAnsi" w:cstheme="majorBidi"/>
-                              <w:i/>
-                              <w:iCs/>
-                              <w:color w:val="FFFFFF" w:themeColor="background1"/>
-                              <w:sz w:val="28"/>
-                              <w:szCs w:val="28"/>
-                            </w:rPr>
-                            <w:t>[Grab your reader’s attention with a great quote from the document or use this space to emphasize a key point. To place this text box anywhere on the page, just drag it.]</w:t>
-                          </w:r>
-                        </w:p>
-                      </w:sdtContent>
-                    </w:sdt>
-                    <w:p>
-                      <w:pPr>
-                        <w:jc w:val="center"/>
-                        <w:rPr>
-                          <w:rFonts w:asciiTheme="majorHAnsi" w:eastAsiaTheme="majorEastAsia" w:hAnsiTheme="majorHAnsi" w:cstheme="majorBidi"/>
-                          <w:i/>
-                          <w:iCs/>
-                          <w:color w:val="FFFFFF" w:themeColor="background1"/>
-                          <w:sz w:val="28"/>
-                          <w:szCs w:val="28"/>
-                        </w:rPr>
-                      </w:pPr>
-                    </w:p>
-                  </w:txbxContent>
-                </v:textbox>
-                <w10:wrap type="square" anchorx="margin" anchory="margin"/>
-              </v:roundrect>
-            </w:pict>
-          </mc:Fallback>
-        </mc:AlternateContent>
-      </w:r>
-      <w:r>
-        <w:rPr>
-          <w:noProof/>
-        </w:rPr>
-        <mc:AlternateContent>
-          <mc:Choice Requires="wps">
-            <w:drawing>
-              <wp:anchor distT="91440" distB="91440" distL="137160" distR="137160" simplePos="0" relativeHeight="251681792" behindDoc="0" locked="0" layoutInCell="0" allowOverlap="1" wp14:anchorId="433E7BAC" wp14:editId="4F1B5E03">
-                <wp:simplePos x="0" y="0"/>
-                <wp:positionH relativeFrom="margin">
-                  <wp:posOffset>5412105</wp:posOffset>
-                </wp:positionH>
-                <wp:positionV relativeFrom="margin">
-                  <wp:posOffset>20320</wp:posOffset>
-                </wp:positionV>
-                <wp:extent cx="339090" cy="636270"/>
-                <wp:effectExtent l="3810" t="0" r="26670" b="26670"/>
-                <wp:wrapSquare wrapText="bothSides"/>
-                <wp:docPr id="21" name="AutoShape 2"/>
-                <wp:cNvGraphicFramePr>
-                  <a:graphicFrameLocks xmlns:a="http://schemas.openxmlformats.org/drawingml/2006/main"/>
-                </wp:cNvGraphicFramePr>
-                <a:graphic xmlns:a="http://schemas.openxmlformats.org/drawingml/2006/main">
-                  <a:graphicData uri="http://schemas.microsoft.com/office/word/2010/wordprocessingShape">
-                    <wps:wsp>
-                      <wps:cNvSpPr>
-                        <a:spLocks noChangeArrowheads="1"/>
-                      </wps:cNvSpPr>
-                      <wps:spPr bwMode="auto">
-                        <a:xfrm rot="5400000">
-                          <a:off x="0" y="0"/>
-                          <a:ext cx="339090" cy="636270"/>
-                        </a:xfrm>
-                        <a:prstGeom prst="roundRect">
-                          <a:avLst>
-                            <a:gd name="adj" fmla="val 13032"/>
-                          </a:avLst>
-                        </a:prstGeom>
-                        <a:noFill/>
-                        <a:ln>
-                          <a:solidFill>
-                            <a:schemeClr val="tx1"/>
-                          </a:solidFill>
-                        </a:ln>
-                        <a:extLst/>
-                      </wps:spPr>
-                      <wps:txbx>
-                        <w:txbxContent>
-                          <w:p>
-                            <w:pPr>
-                              <w:jc w:val="center"/>
-                              <w:rPr>
-                                <w:rFonts w:asciiTheme="majorHAnsi" w:eastAsiaTheme="majorEastAsia" w:hAnsiTheme="majorHAnsi" w:cstheme="majorBidi"/>
-                                <w:iCs/>
-                                <w:color w:val="000000" w:themeColor="text1"/>
-                                <w:sz w:val="16"/>
-                                <w:szCs w:val="16"/>
-                              </w:rPr>
-                            </w:pPr>
-                            <w:r>
-                              <w:rPr>
-                                <w:rFonts w:asciiTheme="majorHAnsi" w:eastAsiaTheme="majorEastAsia" w:hAnsiTheme="majorHAnsi" w:cstheme="majorBidi"/>
-                                <w:iCs/>
-                                <w:color w:val="000000" w:themeColor="text1"/>
-                                <w:sz w:val="16"/>
-                                <w:szCs w:val="16"/>
-                              </w:rPr>
-                              <w:t>name</w:t>
-                            </w:r>
-                          </w:p>
-                          <w:p>
-                            <w:pPr>
-                              <w:jc w:val="center"/>
-                              <w:rPr>
-                                <w:rFonts w:asciiTheme="majorHAnsi" w:eastAsiaTheme="majorEastAsia" w:hAnsiTheme="majorHAnsi" w:cstheme="majorBidi"/>
-                                <w:i/>
-                                <w:iCs/>
-                                <w:color w:val="FFFFFF" w:themeColor="background1"/>
-                                <w:sz w:val="28"/>
-                                <w:szCs w:val="28"/>
-                              </w:rPr>
-                            </w:pPr>
-                          </w:p>
-                          <w:sdt>
-                            <w:sdtPr>
-                              <w:rPr>
-                                <w:rFonts w:asciiTheme="majorHAnsi" w:eastAsiaTheme="majorEastAsia" w:hAnsiTheme="majorHAnsi" w:cstheme="majorBidi"/>
-                                <w:i/>
-                                <w:iCs/>
-                                <w:color w:val="FFFFFF" w:themeColor="background1"/>
-                                <w:sz w:val="28"/>
-                                <w:szCs w:val="28"/>
-                              </w:rPr>
-                              <w:id w:val="1763796446"/>
-                              <w:temporary/>
-                              <w:showingPlcHdr/>
-                              <w15:appearance w15:val="hidden"/>
-                            </w:sdtPr>
-                            <w:sdtEndPr/>
-                            <w:sdtContent>
-                              <w:p>
-                                <w:pPr>
-                                  <w:jc w:val="center"/>
-                                  <w:rPr>
-                                    <w:rFonts w:asciiTheme="majorHAnsi" w:eastAsiaTheme="majorEastAsia" w:hAnsiTheme="majorHAnsi" w:cstheme="majorBidi"/>
-                                    <w:i/>
-                                    <w:iCs/>
-                                    <w:color w:val="FFFFFF" w:themeColor="background1"/>
-                                    <w:sz w:val="28"/>
-                                    <w:szCs w:val="28"/>
-                                  </w:rPr>
-                                </w:pPr>
-                                <w:r>
-                                  <w:rPr>
-                                    <w:rFonts w:asciiTheme="majorHAnsi" w:eastAsiaTheme="majorEastAsia" w:hAnsiTheme="majorHAnsi" w:cstheme="majorBidi"/>
-                                    <w:i/>
-                                    <w:iCs/>
-                                    <w:color w:val="FFFFFF" w:themeColor="background1"/>
-                                    <w:sz w:val="28"/>
-                                    <w:szCs w:val="28"/>
-                                  </w:rPr>
-                                  <w:t>[Grab your reader’s attention with a great quote from the document or use this space to emphasize a key point. To place this text box anywhere on the page, just drag it.]</w:t>
-                                </w:r>
-                              </w:p>
-                            </w:sdtContent>
-                          </w:sdt>
-                          <w:sdt>
-                            <w:sdtPr>
-                              <w:rPr>
-                                <w:rFonts w:asciiTheme="majorHAnsi" w:eastAsiaTheme="majorEastAsia" w:hAnsiTheme="majorHAnsi" w:cstheme="majorBidi"/>
-                                <w:i/>
-                                <w:iCs/>
-                                <w:color w:val="FFFFFF" w:themeColor="background1"/>
-                                <w:sz w:val="28"/>
-                                <w:szCs w:val="28"/>
-                              </w:rPr>
-                              <w:id w:val="1534462626"/>
-                              <w:temporary/>
-                              <w:showingPlcHdr/>
-                              <w15:appearance w15:val="hidden"/>
-                            </w:sdtPr>
-                            <w:sdtEndPr/>
-                            <w:sdtContent>
-                              <w:p>
-                                <w:pPr>
-                                  <w:jc w:val="center"/>
-                                  <w:rPr>
-                                    <w:rFonts w:asciiTheme="majorHAnsi" w:eastAsiaTheme="majorEastAsia" w:hAnsiTheme="majorHAnsi" w:cstheme="majorBidi"/>
-                                    <w:i/>
-                                    <w:iCs/>
-                                    <w:color w:val="FFFFFF" w:themeColor="background1"/>
-                                    <w:sz w:val="28"/>
-                                    <w:szCs w:val="28"/>
-                                  </w:rPr>
-                                </w:pPr>
-                                <w:r>
-                                  <w:rPr>
-                                    <w:rFonts w:asciiTheme="majorHAnsi" w:eastAsiaTheme="majorEastAsia" w:hAnsiTheme="majorHAnsi" w:cstheme="majorBidi"/>
-                                    <w:i/>
-                                    <w:iCs/>
-                                    <w:color w:val="FFFFFF" w:themeColor="background1"/>
-                                    <w:sz w:val="28"/>
-                                    <w:szCs w:val="28"/>
-                                  </w:rPr>
-                                  <w:t>[Grab your reader’s attention with a great quote from the document or use this space to emphasize a key point. To place this text box anywhere on the page, just drag it.]</w:t>
-                                </w:r>
-                              </w:p>
-                            </w:sdtContent>
-                          </w:sdt>
-                          <w:sdt>
-                            <w:sdtPr>
-                              <w:rPr>
-                                <w:rFonts w:asciiTheme="majorHAnsi" w:eastAsiaTheme="majorEastAsia" w:hAnsiTheme="majorHAnsi" w:cstheme="majorBidi"/>
-                                <w:i/>
-                                <w:iCs/>
-                                <w:color w:val="FFFFFF" w:themeColor="background1"/>
-                                <w:sz w:val="28"/>
-                                <w:szCs w:val="28"/>
-                              </w:rPr>
-                              <w:id w:val="937108591"/>
-                              <w:temporary/>
-                              <w:showingPlcHdr/>
-                              <w15:appearance w15:val="hidden"/>
-                            </w:sdtPr>
-                            <w:sdtEndPr/>
-                            <w:sdtContent>
-                              <w:p>
-                                <w:pPr>
-                                  <w:jc w:val="center"/>
-                                  <w:rPr>
-                                    <w:rFonts w:asciiTheme="majorHAnsi" w:eastAsiaTheme="majorEastAsia" w:hAnsiTheme="majorHAnsi" w:cstheme="majorBidi"/>
-                                    <w:i/>
-                                    <w:iCs/>
-                                    <w:color w:val="FFFFFF" w:themeColor="background1"/>
-                                    <w:sz w:val="28"/>
-                                    <w:szCs w:val="28"/>
-                                  </w:rPr>
-                                </w:pPr>
-                                <w:r>
-                                  <w:rPr>
-                                    <w:rFonts w:asciiTheme="majorHAnsi" w:eastAsiaTheme="majorEastAsia" w:hAnsiTheme="majorHAnsi" w:cstheme="majorBidi"/>
-                                    <w:i/>
-                                    <w:iCs/>
-                                    <w:color w:val="FFFFFF" w:themeColor="background1"/>
-                                    <w:sz w:val="28"/>
-                                    <w:szCs w:val="28"/>
-                                  </w:rPr>
-                                  <w:t>[Grab your reader’s attention with a great quote from the document or use this space to emphasize a key point. To place this text box anywhere on the page, just drag it.]</w:t>
-                                </w:r>
-                              </w:p>
-                            </w:sdtContent>
-                          </w:sdt>
-                          <w:p>
-                            <w:pPr>
-                              <w:jc w:val="center"/>
-                              <w:rPr>
-                                <w:rFonts w:asciiTheme="majorHAnsi" w:eastAsiaTheme="majorEastAsia" w:hAnsiTheme="majorHAnsi" w:cstheme="majorBidi"/>
-                                <w:i/>
-                                <w:iCs/>
-                                <w:color w:val="FFFFFF" w:themeColor="background1"/>
-                                <w:sz w:val="28"/>
-                                <w:szCs w:val="28"/>
-                              </w:rPr>
-                            </w:pPr>
-                          </w:p>
-                        </w:txbxContent>
-                      </wps:txbx>
-                      <wps:bodyPr rot="0" vert="horz" wrap="square" lIns="91440" tIns="45720" rIns="91440" bIns="45720" anchor="ctr" anchorCtr="0" upright="1">
-                        <a:noAutofit/>
-                      </wps:bodyPr>
-                    </wps:wsp>
-                  </a:graphicData>
-                </a:graphic>
-                <wp14:sizeRelH relativeFrom="margin">
-                  <wp14:pctWidth>0</wp14:pctWidth>
-                </wp14:sizeRelH>
-                <wp14:sizeRelV relativeFrom="margin">
-                  <wp14:pctHeight>0</wp14:pctHeight>
-                </wp14:sizeRelV>
-              </wp:anchor>
-            </w:drawing>
-          </mc:Choice>
-          <mc:Fallback>
-            <w:pict>
-              <v:roundrect w14:anchorId="433E7BAC" id="_x0000_s1040" style="position:absolute;margin-left:426.15pt;margin-top:1.6pt;width:26.7pt;height:50.1pt;rotation:90;z-index:251681792;visibility:visible;mso-wrap-style:square;mso-width-percent:0;mso-height-percent:0;mso-wrap-distance-left:10.8pt;mso-wrap-distance-top:7.2pt;mso-wrap-distance-right:10.8pt;mso-wrap-distance-bottom:7.2pt;mso-position-horizontal:absolute;mso-position-horizontal-relative:margin;mso-position-vertical:absolute;mso-position-vertical-relative:margin;mso-width-percent:0;mso-height-percent:0;mso-width-relative:margin;mso-height-relative:margin;v-text-anchor:middle" arcsize="8541f" o:gfxdata="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" o:allowincell="f" filled="f" strokecolor="black [3213]">
-                <v:textbox>
-                  <w:txbxContent>
-                    <w:p>
-                      <w:pPr>
-                        <w:jc w:val="center"/>
-                        <w:rPr>
-                          <w:rFonts w:asciiTheme="majorHAnsi" w:eastAsiaTheme="majorEastAsia" w:hAnsiTheme="majorHAnsi" w:cstheme="majorBidi"/>
-                          <w:iCs/>
-                          <w:color w:val="000000" w:themeColor="text1"/>
-                          <w:sz w:val="16"/>
-                          <w:szCs w:val="16"/>
-                        </w:rPr>
-                      </w:pPr>
-                      <w:r>
-                        <w:rPr>
-                          <w:rFonts w:asciiTheme="majorHAnsi" w:eastAsiaTheme="majorEastAsia" w:hAnsiTheme="majorHAnsi" w:cstheme="majorBidi"/>
-                          <w:iCs/>
-                          <w:color w:val="000000" w:themeColor="text1"/>
-                          <w:sz w:val="16"/>
-                          <w:szCs w:val="16"/>
-                        </w:rPr>
-                        <w:t>name</w:t>
-                      </w:r>
-                    </w:p>
-                    <w:p>
-                      <w:pPr>
-                        <w:jc w:val="center"/>
-                        <w:rPr>
-                          <w:rFonts w:asciiTheme="majorHAnsi" w:eastAsiaTheme="majorEastAsia" w:hAnsiTheme="majorHAnsi" w:cstheme="majorBidi"/>
-                          <w:i/>
-                          <w:iCs/>
-                          <w:color w:val="FFFFFF" w:themeColor="background1"/>
-                          <w:sz w:val="28"/>
-                          <w:szCs w:val="28"/>
-                        </w:rPr>
-                      </w:pPr>
-                    </w:p>
-                    <w:sdt>
-                      <w:sdtPr>
-                        <w:rPr>
-                          <w:rFonts w:asciiTheme="majorHAnsi" w:eastAsiaTheme="majorEastAsia" w:hAnsiTheme="majorHAnsi" w:cstheme="majorBidi"/>
-                          <w:i/>
-                          <w:iCs/>
-                          <w:color w:val="FFFFFF" w:themeColor="background1"/>
-                          <w:sz w:val="28"/>
-                          <w:szCs w:val="28"/>
-                        </w:rPr>
-                        <w:id w:val="1763796446"/>
-                        <w:temporary/>
-                        <w:showingPlcHdr/>
-                        <w15:appearance w15:val="hidden"/>
-                      </w:sdtPr>
-                      <w:sdtContent>
-                        <w:p>
-                          <w:pPr>
-                            <w:jc w:val="center"/>
-                            <w:rPr>
-                              <w:rFonts w:asciiTheme="majorHAnsi" w:eastAsiaTheme="majorEastAsia" w:hAnsiTheme="majorHAnsi" w:cstheme="majorBidi"/>
-                              <w:i/>
-                              <w:iCs/>
-                              <w:color w:val="FFFFFF" w:themeColor="background1"/>
-                              <w:sz w:val="28"/>
-                              <w:szCs w:val="28"/>
-                            </w:rPr>
-                          </w:pPr>
-                          <w:r>
-                            <w:rPr>
-                              <w:rFonts w:asciiTheme="majorHAnsi" w:eastAsiaTheme="majorEastAsia" w:hAnsiTheme="majorHAnsi" w:cstheme="majorBidi"/>
-                              <w:i/>
-                              <w:iCs/>
-                              <w:color w:val="FFFFFF" w:themeColor="background1"/>
-                              <w:sz w:val="28"/>
-                              <w:szCs w:val="28"/>
-                            </w:rPr>
-                            <w:t>[Grab your reader’s attention with a great quote from the document or use this space to emphasize a key point. To place this text box anywhere on the page, just drag it.]</w:t>
-                          </w:r>
-                        </w:p>
-                      </w:sdtContent>
-                    </w:sdt>
-                    <w:sdt>
-                      <w:sdtPr>
-                        <w:rPr>
-                          <w:rFonts w:asciiTheme="majorHAnsi" w:eastAsiaTheme="majorEastAsia" w:hAnsiTheme="majorHAnsi" w:cstheme="majorBidi"/>
-                          <w:i/>
-                          <w:iCs/>
-                          <w:color w:val="FFFFFF" w:themeColor="background1"/>
-                          <w:sz w:val="28"/>
-                          <w:szCs w:val="28"/>
-                        </w:rPr>
-                        <w:id w:val="1534462626"/>
-                        <w:temporary/>
-                        <w:showingPlcHdr/>
-                        <w15:appearance w15:val="hidden"/>
-                      </w:sdtPr>
-                      <w:sdtContent>
-                        <w:p>
-                          <w:pPr>
-                            <w:jc w:val="center"/>
-                            <w:rPr>
-                              <w:rFonts w:asciiTheme="majorHAnsi" w:eastAsiaTheme="majorEastAsia" w:hAnsiTheme="majorHAnsi" w:cstheme="majorBidi"/>
-                              <w:i/>
-                              <w:iCs/>
-                              <w:color w:val="FFFFFF" w:themeColor="background1"/>
-                              <w:sz w:val="28"/>
-                              <w:szCs w:val="28"/>
-                            </w:rPr>
-                          </w:pPr>
-                          <w:r>
-                            <w:rPr>
-                              <w:rFonts w:asciiTheme="majorHAnsi" w:eastAsiaTheme="majorEastAsia" w:hAnsiTheme="majorHAnsi" w:cstheme="majorBidi"/>
-                              <w:i/>
-                              <w:iCs/>
-                              <w:color w:val="FFFFFF" w:themeColor="background1"/>
-                              <w:sz w:val="28"/>
-                              <w:szCs w:val="28"/>
-                            </w:rPr>
-                            <w:t>[Grab your reader’s attention with a great quote from the document or use this space to emphasize a key point. To place this text box anywhere on the page, just drag it.]</w:t>
-                          </w:r>
-                        </w:p>
-                      </w:sdtContent>
-                    </w:sdt>
-                    <w:sdt>
-                      <w:sdtPr>
-                        <w:rPr>
-                          <w:rFonts w:asciiTheme="majorHAnsi" w:eastAsiaTheme="majorEastAsia" w:hAnsiTheme="majorHAnsi" w:cstheme="majorBidi"/>
-                          <w:i/>
-                          <w:iCs/>
-                          <w:color w:val="FFFFFF" w:themeColor="background1"/>
-                          <w:sz w:val="28"/>
-                          <w:szCs w:val="28"/>
-                        </w:rPr>
-                        <w:id w:val="937108591"/>
-                        <w:temporary/>
-                        <w:showingPlcHdr/>
-                        <w15:appearance w15:val="hidden"/>
-                      </w:sdtPr>
+                      <w:sdtEndPr/>
                       <w:sdtContent>
                         <w:p>
                           <w:pPr>
@@ -7882,7 +7558,7 @@
                                 <w:sz w:val="16"/>
                                 <w:szCs w:val="16"/>
                               </w:rPr>
-                              <w:t>name</w:t>
+                              <w:t>orderID</w:t>
                             </w:r>
                           </w:p>
                           <w:p>
@@ -8081,7 +7757,7 @@
                           <w:sz w:val="16"/>
                           <w:szCs w:val="16"/>
                         </w:rPr>
-                        <w:t>name</w:t>
+                        <w:t>orderID</w:t>
                       </w:r>
                     </w:p>
                     <w:p>
@@ -8112,6 +7788,7 @@
                         <w:showingPlcHdr/>
                         <w15:appearance w15:val="hidden"/>
                       </w:sdtPr>
+                      <w:sdtEndPr/>
                       <w:sdtContent>
                         <w:p>
                           <w:pPr>
@@ -8154,6 +7831,7 @@
                         <w:showingPlcHdr/>
                         <w15:appearance w15:val="hidden"/>
                       </w:sdtPr>
+                      <w:sdtEndPr/>
                       <w:sdtContent>
                         <w:p>
                           <w:pPr>
@@ -8196,6 +7874,7 @@
                         <w:showingPlcHdr/>
                         <w15:appearance w15:val="hidden"/>
                       </w:sdtPr>
+                      <w:sdtEndPr/>
                       <w:sdtContent>
                         <w:p>
                           <w:pPr>
@@ -8311,7 +7990,7 @@
                                 <w:sz w:val="16"/>
                                 <w:szCs w:val="16"/>
                               </w:rPr>
-                              <w:t>name</w:t>
+                              <w:t>custID</w:t>
                             </w:r>
                           </w:p>
                           <w:p>
@@ -8510,7 +8189,7 @@
                           <w:sz w:val="16"/>
                           <w:szCs w:val="16"/>
                         </w:rPr>
-                        <w:t>name</w:t>
+                        <w:t>custID</w:t>
                       </w:r>
                     </w:p>
                     <w:p>
@@ -8541,6 +8220,7 @@
                         <w:showingPlcHdr/>
                         <w15:appearance w15:val="hidden"/>
                       </w:sdtPr>
+                      <w:sdtEndPr/>
                       <w:sdtContent>
                         <w:p>
                           <w:pPr>
@@ -8583,6 +8263,7 @@
                         <w:showingPlcHdr/>
                         <w15:appearance w15:val="hidden"/>
                       </w:sdtPr>
+                      <w:sdtEndPr/>
                       <w:sdtContent>
                         <w:p>
                           <w:pPr>
@@ -8625,6 +8306,7 @@
                         <w:showingPlcHdr/>
                         <w15:appearance w15:val="hidden"/>
                       </w:sdtPr>
+                      <w:sdtEndPr/>
                       <w:sdtContent>
                         <w:p>
                           <w:pPr>
@@ -8740,8 +8422,10 @@
                                 <w:sz w:val="16"/>
                                 <w:szCs w:val="16"/>
                               </w:rPr>
-                              <w:t>name</w:t>
+                              <w:t>providerName</w:t>
                             </w:r>
+                            <w:bookmarkStart w:id="0" w:name="_GoBack"/>
+                            <w:bookmarkEnd w:id="0"/>
                           </w:p>
                           <w:p>
                             <w:pPr>
@@ -8939,8 +8623,10 @@
                           <w:sz w:val="16"/>
                           <w:szCs w:val="16"/>
                         </w:rPr>
-                        <w:t>name</w:t>
+                        <w:t>providerName</w:t>
                       </w:r>
+                      <w:bookmarkStart w:id="1" w:name="_GoBack"/>
+                      <w:bookmarkEnd w:id="1"/>
                     </w:p>
                     <w:p>
                       <w:pPr>
@@ -8970,6 +8656,7 @@
                         <w:showingPlcHdr/>
                         <w15:appearance w15:val="hidden"/>
                       </w:sdtPr>
+                      <w:sdtEndPr/>
                       <w:sdtContent>
                         <w:p>
                           <w:pPr>
@@ -9012,6 +8699,7 @@
                         <w:showingPlcHdr/>
                         <w15:appearance w15:val="hidden"/>
                       </w:sdtPr>
+                      <w:sdtEndPr/>
                       <w:sdtContent>
                         <w:p>
                           <w:pPr>
@@ -9054,6 +8742,7 @@
                         <w:showingPlcHdr/>
                         <w15:appearance w15:val="hidden"/>
                       </w:sdtPr>
+                      <w:sdtEndPr/>
                       <w:sdtContent>
                         <w:p>
                           <w:pPr>
@@ -9169,7 +8858,7 @@
                                 <w:sz w:val="16"/>
                                 <w:szCs w:val="16"/>
                               </w:rPr>
-                              <w:t>name</w:t>
+                              <w:t>providerInfo</w:t>
                             </w:r>
                           </w:p>
                           <w:p>
@@ -9368,7 +9057,7 @@
                           <w:sz w:val="16"/>
                           <w:szCs w:val="16"/>
                         </w:rPr>
-                        <w:t>name</w:t>
+                        <w:t>providerInfo</w:t>
                       </w:r>
                     </w:p>
                     <w:p>
@@ -9399,6 +9088,7 @@
                         <w:showingPlcHdr/>
                         <w15:appearance w15:val="hidden"/>
                       </w:sdtPr>
+                      <w:sdtEndPr/>
                       <w:sdtContent>
                         <w:p>
                           <w:pPr>
@@ -9441,6 +9131,7 @@
                         <w:showingPlcHdr/>
                         <w15:appearance w15:val="hidden"/>
                       </w:sdtPr>
+                      <w:sdtEndPr/>
                       <w:sdtContent>
                         <w:p>
                           <w:pPr>
@@ -9483,6 +9174,7 @@
                         <w:showingPlcHdr/>
                         <w15:appearance w15:val="hidden"/>
                       </w:sdtPr>
+                      <w:sdtEndPr/>
                       <w:sdtContent>
                         <w:p>
                           <w:pPr>
@@ -9746,7 +9438,7 @@
                                 <w:sz w:val="16"/>
                                 <w:szCs w:val="16"/>
                               </w:rPr>
-                              <w:t>name</w:t>
+                              <w:t>units</w:t>
                             </w:r>
                           </w:p>
                           <w:p>
@@ -9945,7 +9637,7 @@
                           <w:sz w:val="16"/>
                           <w:szCs w:val="16"/>
                         </w:rPr>
-                        <w:t>name</w:t>
+                        <w:t>units</w:t>
                       </w:r>
                     </w:p>
                     <w:p>
@@ -9976,6 +9668,7 @@
                         <w:showingPlcHdr/>
                         <w15:appearance w15:val="hidden"/>
                       </w:sdtPr>
+                      <w:sdtEndPr/>
                       <w:sdtContent>
                         <w:p>
                           <w:pPr>
@@ -10018,6 +9711,7 @@
                         <w:showingPlcHdr/>
                         <w15:appearance w15:val="hidden"/>
                       </w:sdtPr>
+                      <w:sdtEndPr/>
                       <w:sdtContent>
                         <w:p>
                           <w:pPr>
@@ -10060,6 +9754,7 @@
                         <w:showingPlcHdr/>
                         <w15:appearance w15:val="hidden"/>
                       </w:sdtPr>
+                      <w:sdtEndPr/>
                       <w:sdtContent>
                         <w:p>
                           <w:pPr>
@@ -10175,7 +9870,7 @@
                                 <w:sz w:val="16"/>
                                 <w:szCs w:val="16"/>
                               </w:rPr>
-                              <w:t>name</w:t>
+                              <w:t>price</w:t>
                             </w:r>
                           </w:p>
                           <w:p>
@@ -10374,7 +10069,7 @@
                           <w:sz w:val="16"/>
                           <w:szCs w:val="16"/>
                         </w:rPr>
-                        <w:t>name</w:t>
+                        <w:t>price</w:t>
                       </w:r>
                     </w:p>
                     <w:p>
@@ -10405,6 +10100,7 @@
                         <w:showingPlcHdr/>
                         <w15:appearance w15:val="hidden"/>
                       </w:sdtPr>
+                      <w:sdtEndPr/>
                       <w:sdtContent>
                         <w:p>
                           <w:pPr>
@@ -10447,6 +10143,7 @@
                         <w:showingPlcHdr/>
                         <w15:appearance w15:val="hidden"/>
                       </w:sdtPr>
+                      <w:sdtEndPr/>
                       <w:sdtContent>
                         <w:p>
                           <w:pPr>
@@ -10489,6 +10186,7 @@
                         <w:showingPlcHdr/>
                         <w15:appearance w15:val="hidden"/>
                       </w:sdtPr>
+                      <w:sdtEndPr/>
                       <w:sdtContent>
                         <w:p>
                           <w:pPr>
@@ -10604,7 +10302,7 @@
                                 <w:sz w:val="16"/>
                                 <w:szCs w:val="16"/>
                               </w:rPr>
-                              <w:t>name</w:t>
+                              <w:t>barcode</w:t>
                             </w:r>
                           </w:p>
                           <w:sdt>
@@ -10790,7 +10488,7 @@
                           <w:sz w:val="16"/>
                           <w:szCs w:val="16"/>
                         </w:rPr>
-                        <w:t>name</w:t>
+                        <w:t>barcode</w:t>
                       </w:r>
                     </w:p>
                     <w:sdt>
@@ -10808,6 +10506,7 @@
                         <w:showingPlcHdr/>
                         <w15:appearance w15:val="hidden"/>
                       </w:sdtPr>
+                      <w:sdtEndPr/>
                       <w:sdtContent>
                         <w:p>
                           <w:pPr>
@@ -10850,6 +10549,7 @@
                         <w:showingPlcHdr/>
                         <w15:appearance w15:val="hidden"/>
                       </w:sdtPr>
+                      <w:sdtEndPr/>
                       <w:sdtContent>
                         <w:p>
                           <w:pPr>
@@ -10892,6 +10592,7 @@
                         <w:showingPlcHdr/>
                         <w15:appearance w15:val="hidden"/>
                       </w:sdtPr>
+                      <w:sdtEndPr/>
                       <w:sdtContent>
                         <w:p>
                           <w:pPr>

</xml_diff>

<commit_message>
Add UML for installation
</commit_message>
<xml_diff>
--- a/Course_Project/doc/Iteration2_documentation/Iter_2_datbase_design.docx
+++ b/Course_Project/doc/Iteration2_documentation/Iter_2_datbase_design.docx
@@ -19,32 +19,100 @@
     </w:p>
     <w:p>
       <w:r>
-        <w:t>name varchar(200) PRIMARY KEY,</w:t>
+        <w:t xml:space="preserve">Id </w:t>
+      </w:r>
+      <w:proofErr w:type="spellStart"/>
+      <w:r>
+        <w:t>int</w:t>
+      </w:r>
+      <w:proofErr w:type="spellEnd"/>
+      <w:r>
+        <w:t xml:space="preserve"> PRIMARY KEY,</w:t>
       </w:r>
     </w:p>
     <w:p>
       <w:r>
-        <w:t>availableUnits int,</w:t>
+        <w:t xml:space="preserve">name </w:t>
+      </w:r>
+      <w:proofErr w:type="gramStart"/>
+      <w:r>
+        <w:t>varchar(</w:t>
+      </w:r>
+      <w:proofErr w:type="gramEnd"/>
+      <w:r>
+        <w:t>200),</w:t>
       </w:r>
     </w:p>
     <w:p>
-      <w:r>
-        <w:t>price float,</w:t>
+      <w:proofErr w:type="spellStart"/>
+      <w:r>
+        <w:t>availableUnits</w:t>
+      </w:r>
+      <w:proofErr w:type="spellEnd"/>
+      <w:r>
+        <w:t xml:space="preserve"> </w:t>
+      </w:r>
+      <w:proofErr w:type="spellStart"/>
+      <w:r>
+        <w:t>int</w:t>
+      </w:r>
+      <w:proofErr w:type="spellEnd"/>
+      <w:r>
+        <w:t>,</w:t>
       </w:r>
     </w:p>
     <w:p>
       <w:r>
-        <w:t>barcode int,</w:t>
+        <w:t>price float,</w:t>
       </w:r>
     </w:p>
     <w:p>
       <w:r>
-        <w:t>providerInfo varchar(1000),</w:t>
+        <w:t xml:space="preserve">barcode </w:t>
+      </w:r>
+      <w:proofErr w:type="spellStart"/>
+      <w:r>
+        <w:t>int</w:t>
+      </w:r>
+      <w:proofErr w:type="spellEnd"/>
+      <w:r>
+        <w:t>,</w:t>
       </w:r>
     </w:p>
     <w:p>
-      <w:r>
-        <w:t>providerName varchar(200)</w:t>
+      <w:proofErr w:type="spellStart"/>
+      <w:r>
+        <w:t>providerInfo</w:t>
+      </w:r>
+      <w:proofErr w:type="spellEnd"/>
+      <w:r>
+        <w:t xml:space="preserve"> </w:t>
+      </w:r>
+      <w:proofErr w:type="gramStart"/>
+      <w:r>
+        <w:t>varchar(</w:t>
+      </w:r>
+      <w:proofErr w:type="gramEnd"/>
+      <w:r>
+        <w:t>1000),</w:t>
+      </w:r>
+    </w:p>
+    <w:p>
+      <w:proofErr w:type="spellStart"/>
+      <w:r>
+        <w:t>providerName</w:t>
+      </w:r>
+      <w:proofErr w:type="spellEnd"/>
+      <w:r>
+        <w:t xml:space="preserve"> </w:t>
+      </w:r>
+      <w:proofErr w:type="gramStart"/>
+      <w:r>
+        <w:t>varchar(</w:t>
+      </w:r>
+      <w:proofErr w:type="gramEnd"/>
+      <w:r>
+        <w:t>200)</w:t>
       </w:r>
     </w:p>
     <w:p>
@@ -60,10 +128,11 @@
     <w:tbl>
       <w:tblPr>
         <w:tblStyle w:val="TableGrid"/>
-        <w:tblW w:w="9866" w:type="dxa"/>
+        <w:tblW w:w="11510" w:type="dxa"/>
         <w:tblLook w:val="04A0" w:firstRow="1" w:lastRow="0" w:firstColumn="1" w:lastColumn="0" w:noHBand="0" w:noVBand="1"/>
       </w:tblPr>
       <w:tblGrid>
+        <w:gridCol w:w="1644"/>
         <w:gridCol w:w="1644"/>
         <w:gridCol w:w="1644"/>
         <w:gridCol w:w="1644"/>
@@ -82,15 +151,29 @@
           <w:p>
             <w:pPr>
               <w:jc w:val="center"/>
+              <w:rPr>
+                <w:color w:val="FF0000"/>
+              </w:rPr>
             </w:pPr>
             <w:r>
               <w:rPr>
                 <w:color w:val="FF0000"/>
               </w:rPr>
-              <w:t xml:space="preserve">name </w:t>
+              <w:t>Id (</w:t>
             </w:r>
+            <w:proofErr w:type="spellStart"/>
             <w:r>
-              <w:t>varchar(200)</w:t>
+              <w:rPr>
+                <w:color w:val="FF0000"/>
+              </w:rPr>
+              <w:t>int</w:t>
+            </w:r>
+            <w:proofErr w:type="spellEnd"/>
+            <w:r>
+              <w:rPr>
+                <w:color w:val="FF0000"/>
+              </w:rPr>
+              <w:t>)</w:t>
             </w:r>
           </w:p>
         </w:tc>
@@ -103,16 +186,44 @@
               <w:jc w:val="center"/>
             </w:pPr>
             <w:r>
+              <w:rPr>
+                <w:color w:val="000000" w:themeColor="text1"/>
+              </w:rPr>
+              <w:t xml:space="preserve">name </w:t>
+            </w:r>
+            <w:proofErr w:type="gramStart"/>
+            <w:r>
+              <w:t>varchar(</w:t>
+            </w:r>
+            <w:proofErr w:type="gramEnd"/>
+            <w:r>
+              <w:t>200)</w:t>
+            </w:r>
+          </w:p>
+        </w:tc>
+        <w:tc>
+          <w:tcPr>
+            <w:tcW w:w="1644" w:type="dxa"/>
+          </w:tcPr>
+          <w:p>
+            <w:pPr>
+              <w:jc w:val="center"/>
+            </w:pPr>
+            <w:proofErr w:type="spellStart"/>
+            <w:r>
               <w:t>availableUnits</w:t>
             </w:r>
+            <w:proofErr w:type="spellEnd"/>
           </w:p>
           <w:p>
             <w:pPr>
               <w:jc w:val="center"/>
             </w:pPr>
+            <w:proofErr w:type="spellStart"/>
             <w:r>
               <w:t>int</w:t>
             </w:r>
+            <w:proofErr w:type="spellEnd"/>
           </w:p>
         </w:tc>
         <w:tc>
@@ -152,8 +263,38 @@
             <w:pPr>
               <w:jc w:val="center"/>
             </w:pPr>
+            <w:proofErr w:type="spellStart"/>
             <w:r>
               <w:t>int</w:t>
+            </w:r>
+            <w:proofErr w:type="spellEnd"/>
+          </w:p>
+        </w:tc>
+        <w:tc>
+          <w:tcPr>
+            <w:tcW w:w="1645" w:type="dxa"/>
+          </w:tcPr>
+          <w:p>
+            <w:pPr>
+              <w:jc w:val="center"/>
+            </w:pPr>
+            <w:proofErr w:type="spellStart"/>
+            <w:r>
+              <w:t>providerInfo</w:t>
+            </w:r>
+            <w:proofErr w:type="spellEnd"/>
+          </w:p>
+          <w:p>
+            <w:pPr>
+              <w:jc w:val="center"/>
+            </w:pPr>
+            <w:proofErr w:type="gramStart"/>
+            <w:r>
+              <w:t>varchar(</w:t>
+            </w:r>
+            <w:proofErr w:type="gramEnd"/>
+            <w:r>
+              <w:t>1000)</w:t>
             </w:r>
           </w:p>
         </w:tc>
@@ -165,37 +306,23 @@
             <w:pPr>
               <w:jc w:val="center"/>
             </w:pPr>
+            <w:proofErr w:type="spellStart"/>
             <w:r>
-              <w:t>providerInfo</w:t>
+              <w:t>providerName</w:t>
             </w:r>
+            <w:proofErr w:type="spellEnd"/>
           </w:p>
           <w:p>
             <w:pPr>
               <w:jc w:val="center"/>
             </w:pPr>
+            <w:proofErr w:type="gramStart"/>
             <w:r>
-              <w:t>varchar(1000)</w:t>
+              <w:t>varchar(</w:t>
             </w:r>
-          </w:p>
-        </w:tc>
-        <w:tc>
-          <w:tcPr>
-            <w:tcW w:w="1645" w:type="dxa"/>
-          </w:tcPr>
-          <w:p>
-            <w:pPr>
-              <w:jc w:val="center"/>
-            </w:pPr>
+            <w:proofErr w:type="gramEnd"/>
             <w:r>
-              <w:t>providerName</w:t>
-            </w:r>
-          </w:p>
-          <w:p>
-            <w:pPr>
-              <w:jc w:val="center"/>
-            </w:pPr>
-            <w:r>
-              <w:t>varchar(200)</w:t>
+              <w:t>200)</w:t>
             </w:r>
           </w:p>
         </w:tc>
@@ -204,6 +331,16 @@
         <w:trPr>
           <w:trHeight w:val="307"/>
         </w:trPr>
+        <w:tc>
+          <w:tcPr>
+            <w:tcW w:w="1644" w:type="dxa"/>
+          </w:tcPr>
+          <w:p>
+            <w:r>
+              <w:t>0</w:t>
+            </w:r>
+          </w:p>
+        </w:tc>
         <w:tc>
           <w:tcPr>
             <w:tcW w:w="1644" w:type="dxa"/>
@@ -278,6 +415,16 @@
           </w:tcPr>
           <w:p>
             <w:r>
+              <w:t>1</w:t>
+            </w:r>
+          </w:p>
+        </w:tc>
+        <w:tc>
+          <w:tcPr>
+            <w:tcW w:w="1644" w:type="dxa"/>
+          </w:tcPr>
+          <w:p>
+            <w:r>
               <w:t>Banana</w:t>
             </w:r>
           </w:p>
@@ -341,25 +488,93 @@
       </w:r>
     </w:p>
     <w:p>
-      <w:r>
-        <w:t>customerID int PRIMARY KEY,</w:t>
+      <w:proofErr w:type="spellStart"/>
+      <w:r>
+        <w:t>customerID</w:t>
+      </w:r>
+      <w:proofErr w:type="spellEnd"/>
+      <w:r>
+        <w:t xml:space="preserve"> </w:t>
+      </w:r>
+      <w:proofErr w:type="spellStart"/>
+      <w:r>
+        <w:t>int</w:t>
+      </w:r>
+      <w:proofErr w:type="spellEnd"/>
+      <w:r>
+        <w:t xml:space="preserve"> PRIMARY KEY,</w:t>
       </w:r>
     </w:p>
     <w:p>
       <w:r>
-        <w:t>name varchar(200),</w:t>
+        <w:t xml:space="preserve">name </w:t>
+      </w:r>
+      <w:proofErr w:type="gramStart"/>
+      <w:r>
+        <w:t>varchar(</w:t>
+      </w:r>
+      <w:proofErr w:type="gramEnd"/>
+      <w:r>
+        <w:t>200),</w:t>
       </w:r>
     </w:p>
     <w:p>
       <w:r>
-        <w:t>address varchar(500)</w:t>
+        <w:t xml:space="preserve">address </w:t>
+      </w:r>
+      <w:proofErr w:type="gramStart"/>
+      <w:r>
+        <w:t>varchar(</w:t>
+      </w:r>
+      <w:proofErr w:type="gramEnd"/>
+      <w:r>
+        <w:t>500)</w:t>
+      </w:r>
+      <w:r>
+        <w:t>,</w:t>
       </w:r>
     </w:p>
     <w:p>
+      <w:proofErr w:type="spellStart"/>
+      <w:r>
+        <w:t>rewardCard</w:t>
+      </w:r>
+      <w:proofErr w:type="spellEnd"/>
+      <w:r>
+        <w:t xml:space="preserve"> </w:t>
+      </w:r>
+      <w:proofErr w:type="spellStart"/>
+      <w:r>
+        <w:t>int</w:t>
+      </w:r>
+      <w:proofErr w:type="spellEnd"/>
+      <w:r>
+        <w:t>,</w:t>
+      </w:r>
+    </w:p>
+    <w:p>
+      <w:proofErr w:type="spellStart"/>
+      <w:r>
+        <w:t>rewardPoints</w:t>
+      </w:r>
+      <w:proofErr w:type="spellEnd"/>
+      <w:r>
+        <w:t xml:space="preserve"> </w:t>
+      </w:r>
+      <w:proofErr w:type="spellStart"/>
+      <w:r>
+        <w:t>int</w:t>
+      </w:r>
+      <w:proofErr w:type="spellEnd"/>
+    </w:p>
+    <w:p>
       <w:r>
         <w:t>);</w:t>
       </w:r>
     </w:p>
+    <w:p/>
+    <w:p/>
+    <w:p/>
     <w:p>
       <w:r>
         <w:t>customers</w:t>
@@ -372,61 +587,119 @@
         <w:tblLook w:val="04A0" w:firstRow="1" w:lastRow="0" w:firstColumn="1" w:lastColumn="0" w:noHBand="0" w:noVBand="1"/>
       </w:tblPr>
       <w:tblGrid>
-        <w:gridCol w:w="3116"/>
-        <w:gridCol w:w="3117"/>
-        <w:gridCol w:w="3117"/>
+        <w:gridCol w:w="2076"/>
+        <w:gridCol w:w="2135"/>
+        <w:gridCol w:w="2135"/>
+        <w:gridCol w:w="1502"/>
+        <w:gridCol w:w="1502"/>
       </w:tblGrid>
       <w:tr>
         <w:tc>
           <w:tcPr>
-            <w:tcW w:w="3116" w:type="dxa"/>
+            <w:tcW w:w="2076" w:type="dxa"/>
+          </w:tcPr>
+          <w:p>
+            <w:pPr>
+              <w:jc w:val="center"/>
+            </w:pPr>
+            <w:proofErr w:type="spellStart"/>
+            <w:r>
+              <w:rPr>
+                <w:color w:val="FF0000"/>
+              </w:rPr>
+              <w:t>customerID</w:t>
+            </w:r>
+            <w:proofErr w:type="spellEnd"/>
+            <w:r>
+              <w:rPr>
+                <w:color w:val="FF0000"/>
+              </w:rPr>
+              <w:t xml:space="preserve"> </w:t>
+            </w:r>
+            <w:proofErr w:type="spellStart"/>
+            <w:r>
+              <w:t>int</w:t>
+            </w:r>
+            <w:proofErr w:type="spellEnd"/>
+          </w:p>
+        </w:tc>
+        <w:tc>
+          <w:tcPr>
+            <w:tcW w:w="2135" w:type="dxa"/>
           </w:tcPr>
           <w:p>
             <w:pPr>
               <w:jc w:val="center"/>
             </w:pPr>
             <w:r>
-              <w:rPr>
-                <w:color w:val="FF0000"/>
-              </w:rPr>
-              <w:t xml:space="preserve">customerID </w:t>
+              <w:t xml:space="preserve">name </w:t>
             </w:r>
+            <w:proofErr w:type="gramStart"/>
             <w:r>
-              <w:t>int</w:t>
+              <w:t>varchar(</w:t>
+            </w:r>
+            <w:proofErr w:type="gramEnd"/>
+            <w:r>
+              <w:t>200)</w:t>
             </w:r>
           </w:p>
         </w:tc>
         <w:tc>
           <w:tcPr>
-            <w:tcW w:w="3117" w:type="dxa"/>
+            <w:tcW w:w="2135" w:type="dxa"/>
           </w:tcPr>
           <w:p>
             <w:pPr>
               <w:jc w:val="center"/>
             </w:pPr>
             <w:r>
-              <w:t>name varchar(200)</w:t>
+              <w:t xml:space="preserve">address </w:t>
+            </w:r>
+            <w:proofErr w:type="gramStart"/>
+            <w:r>
+              <w:t>varchar(</w:t>
+            </w:r>
+            <w:proofErr w:type="gramEnd"/>
+            <w:r>
+              <w:t>500)</w:t>
             </w:r>
           </w:p>
         </w:tc>
         <w:tc>
           <w:tcPr>
-            <w:tcW w:w="3117" w:type="dxa"/>
+            <w:tcW w:w="1502" w:type="dxa"/>
           </w:tcPr>
           <w:p>
             <w:pPr>
               <w:jc w:val="center"/>
             </w:pPr>
+            <w:proofErr w:type="spellStart"/>
             <w:r>
-              <w:t>address varchar(500)</w:t>
+              <w:t>rewardCard</w:t>
             </w:r>
+            <w:proofErr w:type="spellEnd"/>
+          </w:p>
+        </w:tc>
+        <w:tc>
+          <w:tcPr>
+            <w:tcW w:w="1502" w:type="dxa"/>
+          </w:tcPr>
+          <w:p>
+            <w:pPr>
+              <w:jc w:val="center"/>
+            </w:pPr>
+            <w:proofErr w:type="spellStart"/>
+            <w:r>
+              <w:t>rewardPoints</w:t>
+            </w:r>
+            <w:proofErr w:type="spellEnd"/>
           </w:p>
         </w:tc>
       </w:tr>
       <w:tr>
         <w:tc>
           <w:tcPr>
-            <w:tcW w:w="3116" w:type="dxa"/>
+            <w:tcW w:w="2076" w:type="dxa"/>
           </w:tcPr>
           <w:p>
             <w:r>
@@ -436,7 +709,7 @@
         </w:tc>
         <w:tc>
           <w:tcPr>
-            <w:tcW w:w="3117" w:type="dxa"/>
+            <w:tcW w:w="2135" w:type="dxa"/>
           </w:tcPr>
           <w:p>
             <w:r>
@@ -446,7 +719,7 @@
         </w:tc>
         <w:tc>
           <w:tcPr>
-            <w:tcW w:w="3117" w:type="dxa"/>
+            <w:tcW w:w="2135" w:type="dxa"/>
           </w:tcPr>
           <w:p>
             <w:r>
@@ -454,11 +727,31 @@
             </w:r>
           </w:p>
         </w:tc>
+        <w:tc>
+          <w:tcPr>
+            <w:tcW w:w="1502" w:type="dxa"/>
+          </w:tcPr>
+          <w:p>
+            <w:r>
+              <w:t>102548</w:t>
+            </w:r>
+          </w:p>
+        </w:tc>
+        <w:tc>
+          <w:tcPr>
+            <w:tcW w:w="1502" w:type="dxa"/>
+          </w:tcPr>
+          <w:p>
+            <w:r>
+              <w:t>2050</w:t>
+            </w:r>
+          </w:p>
+        </w:tc>
       </w:tr>
       <w:tr>
         <w:tc>
           <w:tcPr>
-            <w:tcW w:w="3116" w:type="dxa"/>
+            <w:tcW w:w="2076" w:type="dxa"/>
           </w:tcPr>
           <w:p>
             <w:r>
@@ -468,7 +761,7 @@
         </w:tc>
         <w:tc>
           <w:tcPr>
-            <w:tcW w:w="3117" w:type="dxa"/>
+            <w:tcW w:w="2135" w:type="dxa"/>
           </w:tcPr>
           <w:p>
             <w:r>
@@ -478,7 +771,7 @@
         </w:tc>
         <w:tc>
           <w:tcPr>
-            <w:tcW w:w="3117" w:type="dxa"/>
+            <w:tcW w:w="2135" w:type="dxa"/>
           </w:tcPr>
           <w:p>
             <w:r>
@@ -486,6 +779,26 @@
             </w:r>
           </w:p>
         </w:tc>
+        <w:tc>
+          <w:tcPr>
+            <w:tcW w:w="1502" w:type="dxa"/>
+          </w:tcPr>
+          <w:p>
+            <w:r>
+              <w:t>589654</w:t>
+            </w:r>
+          </w:p>
+        </w:tc>
+        <w:tc>
+          <w:tcPr>
+            <w:tcW w:w="1502" w:type="dxa"/>
+          </w:tcPr>
+          <w:p>
+            <w:r>
+              <w:t>3600</w:t>
+            </w:r>
+          </w:p>
+        </w:tc>
       </w:tr>
     </w:tbl>
     <w:p>
@@ -494,34 +807,106 @@
       </w:r>
     </w:p>
     <w:p>
-      <w:r>
-        <w:lastRenderedPageBreak/>
-        <w:t>orderID int PRIMARY KEY,</w:t>
+      <w:proofErr w:type="spellStart"/>
+      <w:r>
+        <w:t>orderID</w:t>
+      </w:r>
+      <w:proofErr w:type="spellEnd"/>
+      <w:r>
+        <w:t xml:space="preserve"> </w:t>
+      </w:r>
+      <w:proofErr w:type="spellStart"/>
+      <w:r>
+        <w:t>int</w:t>
+      </w:r>
+      <w:proofErr w:type="spellEnd"/>
+      <w:r>
+        <w:t xml:space="preserve"> PRIMARY KEY,</w:t>
       </w:r>
     </w:p>
     <w:p>
-      <w:r>
-        <w:t>customerID int,</w:t>
+      <w:proofErr w:type="spellStart"/>
+      <w:r>
+        <w:t>customerID</w:t>
+      </w:r>
+      <w:proofErr w:type="spellEnd"/>
+      <w:r>
+        <w:t xml:space="preserve"> </w:t>
+      </w:r>
+      <w:proofErr w:type="spellStart"/>
+      <w:r>
+        <w:t>int</w:t>
+      </w:r>
+      <w:proofErr w:type="spellEnd"/>
+      <w:r>
+        <w:t>,</w:t>
       </w:r>
     </w:p>
     <w:p>
-      <w:r>
-        <w:t>paymentType varchar(50),</w:t>
+      <w:proofErr w:type="spellStart"/>
+      <w:r>
+        <w:t>paymentType</w:t>
+      </w:r>
+      <w:proofErr w:type="spellEnd"/>
+      <w:r>
+        <w:t xml:space="preserve"> </w:t>
+      </w:r>
+      <w:proofErr w:type="gramStart"/>
+      <w:r>
+        <w:t>varchar(</w:t>
+      </w:r>
+      <w:proofErr w:type="gramEnd"/>
+      <w:r>
+        <w:t>50),</w:t>
       </w:r>
     </w:p>
     <w:p>
-      <w:r>
-        <w:t>totalCost double,</w:t>
+      <w:proofErr w:type="spellStart"/>
+      <w:r>
+        <w:t>totalCost</w:t>
+      </w:r>
+      <w:proofErr w:type="spellEnd"/>
+      <w:r>
+        <w:t xml:space="preserve"> double,</w:t>
       </w:r>
     </w:p>
     <w:p>
-      <w:r>
-        <w:t>deliveryMethod varchar(50)</w:t>
+      <w:proofErr w:type="spellStart"/>
+      <w:r>
+        <w:t>deliveryMethod</w:t>
+      </w:r>
+      <w:proofErr w:type="spellEnd"/>
+      <w:r>
+        <w:t xml:space="preserve"> </w:t>
+      </w:r>
+      <w:proofErr w:type="gramStart"/>
+      <w:r>
+        <w:t>varchar(</w:t>
+      </w:r>
+      <w:proofErr w:type="gramEnd"/>
+      <w:r>
+        <w:t>50)</w:t>
       </w:r>
     </w:p>
     <w:p>
-      <w:r>
-        <w:t>orderInfo varchar(400)</w:t>
+      <w:proofErr w:type="spellStart"/>
+      <w:r>
+        <w:t>orderDate</w:t>
+      </w:r>
+      <w:proofErr w:type="spellEnd"/>
+      <w:r>
+        <w:t xml:space="preserve"> </w:t>
+      </w:r>
+      <w:proofErr w:type="gramStart"/>
+      <w:r>
+        <w:t>varchar(</w:t>
+      </w:r>
+      <w:proofErr w:type="gramEnd"/>
+      <w:r>
+        <w:t>50</w:t>
+      </w:r>
+      <w:r>
+        <w:t>)</w:t>
       </w:r>
     </w:p>
     <w:p>
@@ -559,14 +944,79 @@
             <w:pPr>
               <w:jc w:val="center"/>
             </w:pPr>
+            <w:proofErr w:type="spellStart"/>
             <w:r>
               <w:rPr>
                 <w:color w:val="FF0000"/>
               </w:rPr>
-              <w:t xml:space="preserve">orderID </w:t>
+              <w:t>orderID</w:t>
             </w:r>
+            <w:proofErr w:type="spellEnd"/>
+            <w:r>
+              <w:rPr>
+                <w:color w:val="FF0000"/>
+              </w:rPr>
+              <w:t xml:space="preserve"> </w:t>
+            </w:r>
+            <w:proofErr w:type="spellStart"/>
             <w:r>
               <w:t>int</w:t>
+            </w:r>
+            <w:proofErr w:type="spellEnd"/>
+          </w:p>
+        </w:tc>
+        <w:tc>
+          <w:tcPr>
+            <w:tcW w:w="1260" w:type="dxa"/>
+          </w:tcPr>
+          <w:p>
+            <w:pPr>
+              <w:jc w:val="center"/>
+            </w:pPr>
+            <w:proofErr w:type="spellStart"/>
+            <w:r>
+              <w:rPr>
+                <w:color w:val="0070C0"/>
+              </w:rPr>
+              <w:t>customerID</w:t>
+            </w:r>
+            <w:proofErr w:type="spellEnd"/>
+            <w:r>
+              <w:rPr>
+                <w:color w:val="0070C0"/>
+              </w:rPr>
+              <w:t xml:space="preserve"> </w:t>
+            </w:r>
+            <w:proofErr w:type="spellStart"/>
+            <w:r>
+              <w:t>int</w:t>
+            </w:r>
+            <w:proofErr w:type="spellEnd"/>
+          </w:p>
+        </w:tc>
+        <w:tc>
+          <w:tcPr>
+            <w:tcW w:w="1530" w:type="dxa"/>
+          </w:tcPr>
+          <w:p>
+            <w:pPr>
+              <w:jc w:val="center"/>
+            </w:pPr>
+            <w:proofErr w:type="spellStart"/>
+            <w:r>
+              <w:t>paymentType</w:t>
+            </w:r>
+            <w:proofErr w:type="spellEnd"/>
+            <w:r>
+              <w:t xml:space="preserve"> </w:t>
+            </w:r>
+            <w:proofErr w:type="gramStart"/>
+            <w:r>
+              <w:t>varchar(</w:t>
+            </w:r>
+            <w:proofErr w:type="gramEnd"/>
+            <w:r>
+              <w:t>50)</w:t>
             </w:r>
           </w:p>
         </w:tc>
@@ -578,40 +1028,13 @@
             <w:pPr>
               <w:jc w:val="center"/>
             </w:pPr>
+            <w:proofErr w:type="spellStart"/>
             <w:r>
-              <w:rPr>
-                <w:color w:val="0070C0"/>
-              </w:rPr>
-              <w:t xml:space="preserve">customerID </w:t>
+              <w:t>totalCost</w:t>
             </w:r>
+            <w:proofErr w:type="spellEnd"/>
             <w:r>
-              <w:t>int</w:t>
-            </w:r>
-          </w:p>
-        </w:tc>
-        <w:tc>
-          <w:tcPr>
-            <w:tcW w:w="1530" w:type="dxa"/>
-          </w:tcPr>
-          <w:p>
-            <w:pPr>
-              <w:jc w:val="center"/>
-            </w:pPr>
-            <w:r>
-              <w:t>paymentType varchar(50)</w:t>
-            </w:r>
-          </w:p>
-        </w:tc>
-        <w:tc>
-          <w:tcPr>
-            <w:tcW w:w="1260" w:type="dxa"/>
-          </w:tcPr>
-          <w:p>
-            <w:pPr>
-              <w:jc w:val="center"/>
-            </w:pPr>
-            <w:r>
-              <w:t>totalCost double</w:t>
+              <w:t xml:space="preserve"> double</w:t>
             </w:r>
           </w:p>
         </w:tc>
@@ -623,8 +1046,21 @@
             <w:pPr>
               <w:jc w:val="center"/>
             </w:pPr>
+            <w:proofErr w:type="spellStart"/>
             <w:r>
-              <w:t>deliveryMethod varchar(50)</w:t>
+              <w:t>deliveryMethod</w:t>
+            </w:r>
+            <w:proofErr w:type="spellEnd"/>
+            <w:r>
+              <w:t xml:space="preserve"> </w:t>
+            </w:r>
+            <w:proofErr w:type="gramStart"/>
+            <w:r>
+              <w:t>varchar(</w:t>
+            </w:r>
+            <w:proofErr w:type="gramEnd"/>
+            <w:r>
+              <w:t>50)</w:t>
             </w:r>
           </w:p>
         </w:tc>
@@ -636,8 +1072,24 @@
             <w:pPr>
               <w:jc w:val="center"/>
             </w:pPr>
+            <w:proofErr w:type="spellStart"/>
             <w:r>
-              <w:t>orderInfo varchar(400)</w:t>
+              <w:t>orderDate</w:t>
+            </w:r>
+            <w:proofErr w:type="spellEnd"/>
+            <w:r>
+              <w:t xml:space="preserve"> </w:t>
+            </w:r>
+            <w:proofErr w:type="gramStart"/>
+            <w:r>
+              <w:t>varchar(</w:t>
+            </w:r>
+            <w:proofErr w:type="gramEnd"/>
+            <w:r>
+              <w:t>50</w:t>
+            </w:r>
+            <w:r>
+              <w:t>)</w:t>
             </w:r>
           </w:p>
         </w:tc>
@@ -699,7 +1151,7 @@
           </w:tcPr>
           <w:p>
             <w:r>
-              <w:t>Apple^0.99^4|Coca-Cola^0.75^2|Bread^2.5^1|Potatoes^0.69^6</w:t>
+              <w:t>2017/03/12</w:t>
             </w:r>
           </w:p>
         </w:tc>
@@ -761,7 +1213,7 @@
           </w:tcPr>
           <w:p>
             <w:r>
-              <w:t>Tuna^0.99^6|Coca-Cola^0.75^2|Carrots^1.25^3</w:t>
+              <w:t>2017/03/16</w:t>
             </w:r>
           </w:p>
         </w:tc>
@@ -775,27 +1227,72 @@
     </w:p>
     <w:p>
       <w:r>
-        <w:t>id int PRIMARY KEY,</w:t>
+        <w:t xml:space="preserve">id </w:t>
+      </w:r>
+      <w:proofErr w:type="spellStart"/>
+      <w:r>
+        <w:t>int</w:t>
+      </w:r>
+      <w:proofErr w:type="spellEnd"/>
+      <w:r>
+        <w:t xml:space="preserve"> PRIMARY KEY,</w:t>
       </w:r>
     </w:p>
     <w:p>
       <w:r>
-        <w:t>name varchar(30),</w:t>
+        <w:t xml:space="preserve">name </w:t>
+      </w:r>
+      <w:proofErr w:type="gramStart"/>
+      <w:r>
+        <w:t>varchar(</w:t>
+      </w:r>
+      <w:proofErr w:type="gramEnd"/>
+      <w:r>
+        <w:t>30),</w:t>
       </w:r>
     </w:p>
     <w:p>
       <w:r>
-        <w:t>password varchar(30),</w:t>
+        <w:t xml:space="preserve">password </w:t>
+      </w:r>
+      <w:proofErr w:type="gramStart"/>
+      <w:r>
+        <w:t>varchar(</w:t>
+      </w:r>
+      <w:proofErr w:type="gramEnd"/>
+      <w:r>
+        <w:t>30),</w:t>
       </w:r>
     </w:p>
     <w:p>
-      <w:r>
-        <w:t>accessRights smallint,</w:t>
+      <w:proofErr w:type="spellStart"/>
+      <w:r>
+        <w:t>accessRights</w:t>
+      </w:r>
+      <w:proofErr w:type="spellEnd"/>
+      <w:r>
+        <w:t xml:space="preserve"> </w:t>
+      </w:r>
+      <w:proofErr w:type="spellStart"/>
+      <w:r>
+        <w:t>smallint</w:t>
+      </w:r>
+      <w:proofErr w:type="spellEnd"/>
+      <w:r>
+        <w:t>,</w:t>
       </w:r>
     </w:p>
     <w:p>
       <w:r>
-        <w:t>image varchar(200)</w:t>
+        <w:t xml:space="preserve">image </w:t>
+      </w:r>
+      <w:proofErr w:type="gramStart"/>
+      <w:r>
+        <w:t>varchar(</w:t>
+      </w:r>
+      <w:proofErr w:type="gramEnd"/>
+      <w:r>
+        <w:t>200)</w:t>
       </w:r>
     </w:p>
     <w:p>
@@ -803,8 +1300,11 @@
         <w:t>);</w:t>
       </w:r>
     </w:p>
+    <w:p/>
+    <w:p/>
     <w:p>
       <w:r>
+        <w:lastRenderedPageBreak/>
         <w:t>e</w:t>
       </w:r>
       <w:r>
@@ -836,8 +1336,28 @@
               </w:rPr>
               <w:t xml:space="preserve">id </w:t>
             </w:r>
+            <w:proofErr w:type="spellStart"/>
             <w:r>
               <w:t>int</w:t>
+            </w:r>
+            <w:proofErr w:type="spellEnd"/>
+          </w:p>
+        </w:tc>
+        <w:tc>
+          <w:tcPr>
+            <w:tcW w:w="1870" w:type="dxa"/>
+          </w:tcPr>
+          <w:p>
+            <w:r>
+              <w:t xml:space="preserve">name </w:t>
+            </w:r>
+            <w:proofErr w:type="gramStart"/>
+            <w:r>
+              <w:t>varchar(</w:t>
+            </w:r>
+            <w:proofErr w:type="gramEnd"/>
+            <w:r>
+              <w:t>30)</w:t>
             </w:r>
           </w:p>
         </w:tc>
@@ -847,7 +1367,43 @@
           </w:tcPr>
           <w:p>
             <w:r>
-              <w:t>name varchar(30)</w:t>
+              <w:t xml:space="preserve">password </w:t>
+            </w:r>
+            <w:proofErr w:type="gramStart"/>
+            <w:r>
+              <w:t>varchar(</w:t>
+            </w:r>
+            <w:proofErr w:type="gramEnd"/>
+            <w:r>
+              <w:t>30)</w:t>
+            </w:r>
+          </w:p>
+        </w:tc>
+        <w:tc>
+          <w:tcPr>
+            <w:tcW w:w="1870" w:type="dxa"/>
+          </w:tcPr>
+          <w:p>
+            <w:proofErr w:type="spellStart"/>
+            <w:r>
+              <w:t>accessRights</w:t>
+            </w:r>
+            <w:proofErr w:type="spellEnd"/>
+            <w:r>
+              <w:t xml:space="preserve"> </w:t>
+            </w:r>
+            <w:proofErr w:type="spellStart"/>
+            <w:proofErr w:type="gramStart"/>
+            <w:r>
+              <w:t>smallint</w:t>
+            </w:r>
+            <w:proofErr w:type="spellEnd"/>
+            <w:r>
+              <w:t>(</w:t>
+            </w:r>
+            <w:proofErr w:type="gramEnd"/>
+            <w:r>
+              <w:t>6)</w:t>
             </w:r>
           </w:p>
         </w:tc>
@@ -857,27 +1413,15 @@
           </w:tcPr>
           <w:p>
             <w:r>
-              <w:t>password varchar(30)</w:t>
+              <w:t xml:space="preserve">Image </w:t>
             </w:r>
-          </w:p>
-        </w:tc>
-        <w:tc>
-          <w:tcPr>
-            <w:tcW w:w="1870" w:type="dxa"/>
-          </w:tcPr>
-          <w:p>
+            <w:proofErr w:type="gramStart"/>
             <w:r>
-              <w:t>accessRights smallint(6)</w:t>
+              <w:t>varchar(</w:t>
             </w:r>
-          </w:p>
-        </w:tc>
-        <w:tc>
-          <w:tcPr>
-            <w:tcW w:w="1870" w:type="dxa"/>
-          </w:tcPr>
-          <w:p>
+            <w:proofErr w:type="gramEnd"/>
             <w:r>
-              <w:t>Image varchar(200)</w:t>
+              <w:t>200)</w:t>
             </w:r>
           </w:p>
         </w:tc>
@@ -908,9 +1452,11 @@
             <w:tcW w:w="1870" w:type="dxa"/>
           </w:tcPr>
           <w:p>
+            <w:proofErr w:type="spellStart"/>
             <w:r>
               <w:t>spicyTortillas</w:t>
             </w:r>
+            <w:proofErr w:type="spellEnd"/>
           </w:p>
         </w:tc>
         <w:tc>
@@ -990,6 +1536,668 @@
     <w:p/>
     <w:p>
       <w:r>
+        <w:t xml:space="preserve">CREATE TABLE </w:t>
+      </w:r>
+      <w:proofErr w:type="spellStart"/>
+      <w:r>
+        <w:t>saleItems</w:t>
+      </w:r>
+      <w:proofErr w:type="spellEnd"/>
+      <w:r>
+        <w:t xml:space="preserve"> (</w:t>
+      </w:r>
+    </w:p>
+    <w:p>
+      <w:r>
+        <w:t xml:space="preserve">id </w:t>
+      </w:r>
+      <w:proofErr w:type="spellStart"/>
+      <w:r>
+        <w:t>int</w:t>
+      </w:r>
+      <w:proofErr w:type="spellEnd"/>
+      <w:r>
+        <w:t xml:space="preserve"> PRIMARY KEY,</w:t>
+      </w:r>
+    </w:p>
+    <w:p>
+      <w:r>
+        <w:t xml:space="preserve">name </w:t>
+      </w:r>
+      <w:proofErr w:type="gramStart"/>
+      <w:r>
+        <w:t>varchar(</w:t>
+      </w:r>
+      <w:proofErr w:type="gramEnd"/>
+      <w:r>
+        <w:t>200</w:t>
+      </w:r>
+      <w:r>
+        <w:t>),</w:t>
+      </w:r>
+    </w:p>
+    <w:p>
+      <w:proofErr w:type="spellStart"/>
+      <w:r>
+        <w:t>salePrice</w:t>
+      </w:r>
+      <w:proofErr w:type="spellEnd"/>
+      <w:r>
+        <w:t xml:space="preserve"> double</w:t>
+      </w:r>
+      <w:r>
+        <w:t>,</w:t>
+      </w:r>
+    </w:p>
+    <w:p>
+      <w:proofErr w:type="spellStart"/>
+      <w:r>
+        <w:t>startDate</w:t>
+      </w:r>
+      <w:proofErr w:type="spellEnd"/>
+      <w:r>
+        <w:t xml:space="preserve"> </w:t>
+      </w:r>
+      <w:proofErr w:type="gramStart"/>
+      <w:r>
+        <w:t>varchar(</w:t>
+      </w:r>
+      <w:proofErr w:type="gramEnd"/>
+      <w:r>
+        <w:t>50)</w:t>
+      </w:r>
+      <w:r>
+        <w:t>,</w:t>
+      </w:r>
+    </w:p>
+    <w:p>
+      <w:proofErr w:type="spellStart"/>
+      <w:r>
+        <w:t>endDate</w:t>
+      </w:r>
+      <w:proofErr w:type="spellEnd"/>
+      <w:r>
+        <w:t xml:space="preserve"> </w:t>
+      </w:r>
+      <w:proofErr w:type="gramStart"/>
+      <w:r>
+        <w:t>varchar(</w:t>
+      </w:r>
+      <w:proofErr w:type="gramEnd"/>
+      <w:r>
+        <w:t>50)</w:t>
+      </w:r>
+    </w:p>
+    <w:p>
+      <w:r>
+        <w:t>);</w:t>
+      </w:r>
+    </w:p>
+    <w:p/>
+    <w:tbl>
+      <w:tblPr>
+        <w:tblStyle w:val="TableGrid"/>
+        <w:tblW w:w="0" w:type="auto"/>
+        <w:tblLook w:val="04A0" w:firstRow="1" w:lastRow="0" w:firstColumn="1" w:lastColumn="0" w:noHBand="0" w:noVBand="1"/>
+      </w:tblPr>
+      <w:tblGrid>
+        <w:gridCol w:w="1870"/>
+        <w:gridCol w:w="1870"/>
+        <w:gridCol w:w="1870"/>
+        <w:gridCol w:w="1870"/>
+        <w:gridCol w:w="1870"/>
+      </w:tblGrid>
+      <w:tr>
+        <w:tc>
+          <w:tcPr>
+            <w:tcW w:w="1870" w:type="dxa"/>
+          </w:tcPr>
+          <w:p>
+            <w:pPr>
+              <w:jc w:val="center"/>
+              <w:rPr>
+                <w:b/>
+              </w:rPr>
+            </w:pPr>
+            <w:r>
+              <w:rPr>
+                <w:b/>
+                <w:color w:val="FF0000"/>
+              </w:rPr>
+              <w:t>id</w:t>
+            </w:r>
+          </w:p>
+        </w:tc>
+        <w:tc>
+          <w:tcPr>
+            <w:tcW w:w="1870" w:type="dxa"/>
+          </w:tcPr>
+          <w:p>
+            <w:pPr>
+              <w:jc w:val="center"/>
+              <w:rPr>
+                <w:b/>
+              </w:rPr>
+            </w:pPr>
+            <w:r>
+              <w:rPr>
+                <w:b/>
+              </w:rPr>
+              <w:t>name</w:t>
+            </w:r>
+          </w:p>
+        </w:tc>
+        <w:tc>
+          <w:tcPr>
+            <w:tcW w:w="1870" w:type="dxa"/>
+          </w:tcPr>
+          <w:p>
+            <w:pPr>
+              <w:jc w:val="center"/>
+              <w:rPr>
+                <w:b/>
+              </w:rPr>
+            </w:pPr>
+            <w:proofErr w:type="spellStart"/>
+            <w:r>
+              <w:rPr>
+                <w:b/>
+              </w:rPr>
+              <w:t>salePrice</w:t>
+            </w:r>
+            <w:proofErr w:type="spellEnd"/>
+          </w:p>
+        </w:tc>
+        <w:tc>
+          <w:tcPr>
+            <w:tcW w:w="1870" w:type="dxa"/>
+          </w:tcPr>
+          <w:p>
+            <w:pPr>
+              <w:jc w:val="center"/>
+              <w:rPr>
+                <w:b/>
+              </w:rPr>
+            </w:pPr>
+            <w:proofErr w:type="spellStart"/>
+            <w:r>
+              <w:rPr>
+                <w:b/>
+              </w:rPr>
+              <w:t>startDate</w:t>
+            </w:r>
+            <w:proofErr w:type="spellEnd"/>
+          </w:p>
+        </w:tc>
+        <w:tc>
+          <w:tcPr>
+            <w:tcW w:w="1870" w:type="dxa"/>
+          </w:tcPr>
+          <w:p>
+            <w:pPr>
+              <w:jc w:val="center"/>
+              <w:rPr>
+                <w:b/>
+              </w:rPr>
+            </w:pPr>
+            <w:proofErr w:type="spellStart"/>
+            <w:r>
+              <w:rPr>
+                <w:b/>
+              </w:rPr>
+              <w:t>endDate</w:t>
+            </w:r>
+            <w:proofErr w:type="spellEnd"/>
+          </w:p>
+        </w:tc>
+      </w:tr>
+      <w:tr>
+        <w:tc>
+          <w:tcPr>
+            <w:tcW w:w="1870" w:type="dxa"/>
+          </w:tcPr>
+          <w:p>
+            <w:r>
+              <w:t>0</w:t>
+            </w:r>
+          </w:p>
+        </w:tc>
+        <w:tc>
+          <w:tcPr>
+            <w:tcW w:w="1870" w:type="dxa"/>
+          </w:tcPr>
+          <w:p>
+            <w:r>
+              <w:t>Apple</w:t>
+            </w:r>
+          </w:p>
+        </w:tc>
+        <w:tc>
+          <w:tcPr>
+            <w:tcW w:w="1870" w:type="dxa"/>
+          </w:tcPr>
+          <w:p>
+            <w:r>
+              <w:t>0.79</w:t>
+            </w:r>
+          </w:p>
+        </w:tc>
+        <w:tc>
+          <w:tcPr>
+            <w:tcW w:w="1870" w:type="dxa"/>
+          </w:tcPr>
+          <w:p>
+            <w:r>
+              <w:t>2017/03/31</w:t>
+            </w:r>
+          </w:p>
+        </w:tc>
+        <w:tc>
+          <w:tcPr>
+            <w:tcW w:w="1870" w:type="dxa"/>
+          </w:tcPr>
+          <w:p>
+            <w:r>
+              <w:t>2017/04/10</w:t>
+            </w:r>
+          </w:p>
+        </w:tc>
+      </w:tr>
+      <w:tr>
+        <w:tc>
+          <w:tcPr>
+            <w:tcW w:w="1870" w:type="dxa"/>
+          </w:tcPr>
+          <w:p>
+            <w:r>
+              <w:t>1</w:t>
+            </w:r>
+          </w:p>
+        </w:tc>
+        <w:tc>
+          <w:tcPr>
+            <w:tcW w:w="1870" w:type="dxa"/>
+          </w:tcPr>
+          <w:p>
+            <w:r>
+              <w:t>Carrots</w:t>
+            </w:r>
+          </w:p>
+        </w:tc>
+        <w:tc>
+          <w:tcPr>
+            <w:tcW w:w="1870" w:type="dxa"/>
+          </w:tcPr>
+          <w:p>
+            <w:r>
+              <w:t>1.00</w:t>
+            </w:r>
+          </w:p>
+        </w:tc>
+        <w:tc>
+          <w:tcPr>
+            <w:tcW w:w="1870" w:type="dxa"/>
+          </w:tcPr>
+          <w:p>
+            <w:r>
+              <w:t>2017/04/01</w:t>
+            </w:r>
+          </w:p>
+        </w:tc>
+        <w:tc>
+          <w:tcPr>
+            <w:tcW w:w="1870" w:type="dxa"/>
+          </w:tcPr>
+          <w:p>
+            <w:r>
+              <w:t>2017/04/30</w:t>
+            </w:r>
+          </w:p>
+        </w:tc>
+      </w:tr>
+    </w:tbl>
+    <w:p/>
+    <w:p/>
+    <w:p>
+      <w:r>
+        <w:t xml:space="preserve">CREATE TABLE </w:t>
+      </w:r>
+      <w:proofErr w:type="spellStart"/>
+      <w:r>
+        <w:t>orderhelper</w:t>
+      </w:r>
+      <w:proofErr w:type="spellEnd"/>
+      <w:r>
+        <w:t xml:space="preserve"> (</w:t>
+      </w:r>
+    </w:p>
+    <w:p>
+      <w:proofErr w:type="spellStart"/>
+      <w:r>
+        <w:t>orderID</w:t>
+      </w:r>
+      <w:proofErr w:type="spellEnd"/>
+      <w:r>
+        <w:t xml:space="preserve"> </w:t>
+      </w:r>
+      <w:proofErr w:type="spellStart"/>
+      <w:r>
+        <w:t>int</w:t>
+      </w:r>
+      <w:proofErr w:type="spellEnd"/>
+      <w:r>
+        <w:t xml:space="preserve"> </w:t>
+      </w:r>
+      <w:r>
+        <w:t>FOREIGN KEY</w:t>
+      </w:r>
+      <w:r>
+        <w:t>,</w:t>
+      </w:r>
+    </w:p>
+    <w:p>
+      <w:r>
+        <w:t xml:space="preserve">productid </w:t>
+      </w:r>
+      <w:proofErr w:type="spellStart"/>
+      <w:r>
+        <w:t>int</w:t>
+      </w:r>
+      <w:proofErr w:type="spellEnd"/>
+      <w:r>
+        <w:t xml:space="preserve"> FOREIGN KEY</w:t>
+      </w:r>
+      <w:r>
+        <w:t>,</w:t>
+      </w:r>
+    </w:p>
+    <w:p>
+      <w:proofErr w:type="spellStart"/>
+      <w:r>
+        <w:t>productPrice</w:t>
+      </w:r>
+      <w:proofErr w:type="spellEnd"/>
+      <w:r>
+        <w:t xml:space="preserve"> double</w:t>
+      </w:r>
+      <w:r>
+        <w:t>,</w:t>
+      </w:r>
+    </w:p>
+    <w:p>
+      <w:r>
+        <w:t xml:space="preserve">quantity </w:t>
+      </w:r>
+      <w:proofErr w:type="spellStart"/>
+      <w:r>
+        <w:t>int</w:t>
+      </w:r>
+      <w:proofErr w:type="spellEnd"/>
+      <w:r>
+        <w:t>,</w:t>
+      </w:r>
+      <w:bookmarkStart w:id="0" w:name="_GoBack"/>
+      <w:bookmarkEnd w:id="0"/>
+    </w:p>
+    <w:p>
+      <w:proofErr w:type="spellStart"/>
+      <w:r>
+        <w:t>orderDate</w:t>
+      </w:r>
+      <w:proofErr w:type="spellEnd"/>
+      <w:r>
+        <w:t xml:space="preserve"> </w:t>
+      </w:r>
+      <w:proofErr w:type="gramStart"/>
+      <w:r>
+        <w:t>varchar(</w:t>
+      </w:r>
+      <w:proofErr w:type="gramEnd"/>
+      <w:r>
+        <w:t>50)</w:t>
+      </w:r>
+    </w:p>
+    <w:p>
+      <w:r>
+        <w:t>);</w:t>
+      </w:r>
+    </w:p>
+    <w:p/>
+    <w:tbl>
+      <w:tblPr>
+        <w:tblStyle w:val="TableGrid"/>
+        <w:tblW w:w="0" w:type="auto"/>
+        <w:tblLook w:val="04A0" w:firstRow="1" w:lastRow="0" w:firstColumn="1" w:lastColumn="0" w:noHBand="0" w:noVBand="1"/>
+      </w:tblPr>
+      <w:tblGrid>
+        <w:gridCol w:w="1870"/>
+        <w:gridCol w:w="1870"/>
+        <w:gridCol w:w="1870"/>
+        <w:gridCol w:w="1870"/>
+        <w:gridCol w:w="1870"/>
+      </w:tblGrid>
+      <w:tr>
+        <w:tc>
+          <w:tcPr>
+            <w:tcW w:w="1870" w:type="dxa"/>
+          </w:tcPr>
+          <w:p>
+            <w:pPr>
+              <w:jc w:val="center"/>
+              <w:rPr>
+                <w:b/>
+                <w:color w:val="0070C0"/>
+              </w:rPr>
+            </w:pPr>
+            <w:proofErr w:type="spellStart"/>
+            <w:r>
+              <w:rPr>
+                <w:b/>
+                <w:color w:val="0070C0"/>
+              </w:rPr>
+              <w:t>orderID</w:t>
+            </w:r>
+            <w:proofErr w:type="spellEnd"/>
+          </w:p>
+        </w:tc>
+        <w:tc>
+          <w:tcPr>
+            <w:tcW w:w="1870" w:type="dxa"/>
+          </w:tcPr>
+          <w:p>
+            <w:pPr>
+              <w:jc w:val="center"/>
+              <w:rPr>
+                <w:b/>
+                <w:color w:val="0070C0"/>
+              </w:rPr>
+            </w:pPr>
+            <w:proofErr w:type="spellStart"/>
+            <w:r>
+              <w:rPr>
+                <w:b/>
+                <w:color w:val="0070C0"/>
+              </w:rPr>
+              <w:t>productID</w:t>
+            </w:r>
+            <w:proofErr w:type="spellEnd"/>
+          </w:p>
+        </w:tc>
+        <w:tc>
+          <w:tcPr>
+            <w:tcW w:w="1870" w:type="dxa"/>
+          </w:tcPr>
+          <w:p>
+            <w:pPr>
+              <w:jc w:val="center"/>
+              <w:rPr>
+                <w:b/>
+              </w:rPr>
+            </w:pPr>
+            <w:proofErr w:type="spellStart"/>
+            <w:r>
+              <w:rPr>
+                <w:b/>
+              </w:rPr>
+              <w:t>productPrice</w:t>
+            </w:r>
+            <w:proofErr w:type="spellEnd"/>
+          </w:p>
+        </w:tc>
+        <w:tc>
+          <w:tcPr>
+            <w:tcW w:w="1870" w:type="dxa"/>
+          </w:tcPr>
+          <w:p>
+            <w:pPr>
+              <w:jc w:val="center"/>
+              <w:rPr>
+                <w:b/>
+              </w:rPr>
+            </w:pPr>
+            <w:r>
+              <w:rPr>
+                <w:b/>
+              </w:rPr>
+              <w:t>q</w:t>
+            </w:r>
+            <w:r>
+              <w:rPr>
+                <w:b/>
+              </w:rPr>
+              <w:t>uantity</w:t>
+            </w:r>
+          </w:p>
+        </w:tc>
+        <w:tc>
+          <w:tcPr>
+            <w:tcW w:w="1870" w:type="dxa"/>
+          </w:tcPr>
+          <w:p>
+            <w:pPr>
+              <w:jc w:val="center"/>
+              <w:rPr>
+                <w:b/>
+              </w:rPr>
+            </w:pPr>
+            <w:proofErr w:type="spellStart"/>
+            <w:r>
+              <w:rPr>
+                <w:b/>
+              </w:rPr>
+              <w:t>orderDate</w:t>
+            </w:r>
+            <w:proofErr w:type="spellEnd"/>
+          </w:p>
+        </w:tc>
+      </w:tr>
+      <w:tr>
+        <w:tc>
+          <w:tcPr>
+            <w:tcW w:w="1870" w:type="dxa"/>
+          </w:tcPr>
+          <w:p>
+            <w:r>
+              <w:t>0</w:t>
+            </w:r>
+          </w:p>
+        </w:tc>
+        <w:tc>
+          <w:tcPr>
+            <w:tcW w:w="1870" w:type="dxa"/>
+          </w:tcPr>
+          <w:p>
+            <w:r>
+              <w:t>2</w:t>
+            </w:r>
+          </w:p>
+        </w:tc>
+        <w:tc>
+          <w:tcPr>
+            <w:tcW w:w="1870" w:type="dxa"/>
+          </w:tcPr>
+          <w:p>
+            <w:r>
+              <w:t>0.75</w:t>
+            </w:r>
+          </w:p>
+        </w:tc>
+        <w:tc>
+          <w:tcPr>
+            <w:tcW w:w="1870" w:type="dxa"/>
+          </w:tcPr>
+          <w:p>
+            <w:r>
+              <w:t>2</w:t>
+            </w:r>
+          </w:p>
+        </w:tc>
+        <w:tc>
+          <w:tcPr>
+            <w:tcW w:w="1870" w:type="dxa"/>
+          </w:tcPr>
+          <w:p>
+            <w:r>
+              <w:t>2017/03/31</w:t>
+            </w:r>
+          </w:p>
+        </w:tc>
+      </w:tr>
+      <w:tr>
+        <w:tc>
+          <w:tcPr>
+            <w:tcW w:w="1870" w:type="dxa"/>
+          </w:tcPr>
+          <w:p>
+            <w:r>
+              <w:t>1</w:t>
+            </w:r>
+          </w:p>
+        </w:tc>
+        <w:tc>
+          <w:tcPr>
+            <w:tcW w:w="1870" w:type="dxa"/>
+          </w:tcPr>
+          <w:p>
+            <w:r>
+              <w:t>6</w:t>
+            </w:r>
+          </w:p>
+        </w:tc>
+        <w:tc>
+          <w:tcPr>
+            <w:tcW w:w="1870" w:type="dxa"/>
+          </w:tcPr>
+          <w:p>
+            <w:r>
+              <w:t>0.99</w:t>
+            </w:r>
+          </w:p>
+        </w:tc>
+        <w:tc>
+          <w:tcPr>
+            <w:tcW w:w="1870" w:type="dxa"/>
+          </w:tcPr>
+          <w:p>
+            <w:r>
+              <w:t>4</w:t>
+            </w:r>
+          </w:p>
+        </w:tc>
+        <w:tc>
+          <w:tcPr>
+            <w:tcW w:w="1870" w:type="dxa"/>
+          </w:tcPr>
+          <w:p>
+            <w:r>
+              <w:t>2017/03/31</w:t>
+            </w:r>
+          </w:p>
+        </w:tc>
+      </w:tr>
+    </w:tbl>
+    <w:p>
+      <w:r>
         <w:br w:type="page"/>
       </w:r>
     </w:p>
@@ -1054,6 +2262,7 @@
                                 <w:szCs w:val="16"/>
                               </w:rPr>
                             </w:pPr>
+                            <w:proofErr w:type="spellStart"/>
                             <w:r>
                               <w:rPr>
                                 <w:rFonts w:asciiTheme="majorHAnsi" w:eastAsiaTheme="majorEastAsia" w:hAnsiTheme="majorHAnsi" w:cstheme="majorBidi"/>
@@ -1064,6 +2273,7 @@
                               </w:rPr>
                               <w:t>paymentType</w:t>
                             </w:r>
+                            <w:proofErr w:type="spellEnd"/>
                           </w:p>
                           <w:p>
                             <w:pPr>
@@ -4883,6 +6093,7 @@
                                 <w:szCs w:val="16"/>
                               </w:rPr>
                             </w:pPr>
+                            <w:proofErr w:type="spellStart"/>
                             <w:r>
                               <w:rPr>
                                 <w:rFonts w:asciiTheme="majorHAnsi" w:eastAsiaTheme="majorEastAsia" w:hAnsiTheme="majorHAnsi" w:cstheme="majorBidi"/>
@@ -4893,6 +6104,7 @@
                               </w:rPr>
                               <w:t>accessRights</w:t>
                             </w:r>
+                            <w:proofErr w:type="spellEnd"/>
                           </w:p>
                           <w:p>
                             <w:pPr>
@@ -6254,6 +7466,7 @@
                                 <w:szCs w:val="16"/>
                               </w:rPr>
                             </w:pPr>
+                            <w:proofErr w:type="spellStart"/>
                             <w:r>
                               <w:rPr>
                                 <w:rFonts w:asciiTheme="majorHAnsi" w:eastAsiaTheme="majorEastAsia" w:hAnsiTheme="majorHAnsi" w:cstheme="majorBidi"/>
@@ -6264,6 +7477,7 @@
                               </w:rPr>
                               <w:t>deliveryMethod</w:t>
                             </w:r>
+                            <w:proofErr w:type="spellEnd"/>
                           </w:p>
                           <w:p>
                             <w:pPr>
@@ -7118,6 +8332,7 @@
                                 <w:szCs w:val="16"/>
                               </w:rPr>
                             </w:pPr>
+                            <w:proofErr w:type="spellStart"/>
                             <w:r>
                               <w:rPr>
                                 <w:rFonts w:asciiTheme="majorHAnsi" w:eastAsiaTheme="majorEastAsia" w:hAnsiTheme="majorHAnsi" w:cstheme="majorBidi"/>
@@ -7128,6 +8343,7 @@
                               </w:rPr>
                               <w:t>totalCost</w:t>
                             </w:r>
+                            <w:proofErr w:type="spellEnd"/>
                           </w:p>
                           <w:p>
                             <w:pPr>
@@ -7550,6 +8766,7 @@
                                 <w:szCs w:val="16"/>
                               </w:rPr>
                             </w:pPr>
+                            <w:proofErr w:type="spellStart"/>
                             <w:r>
                               <w:rPr>
                                 <w:rFonts w:asciiTheme="majorHAnsi" w:eastAsiaTheme="majorEastAsia" w:hAnsiTheme="majorHAnsi" w:cstheme="majorBidi"/>
@@ -7560,6 +8777,7 @@
                               </w:rPr>
                               <w:t>orderID</w:t>
                             </w:r>
+                            <w:proofErr w:type="spellEnd"/>
                           </w:p>
                           <w:p>
                             <w:pPr>
@@ -7982,6 +9200,7 @@
                                 <w:szCs w:val="16"/>
                               </w:rPr>
                             </w:pPr>
+                            <w:proofErr w:type="spellStart"/>
                             <w:r>
                               <w:rPr>
                                 <w:rFonts w:asciiTheme="majorHAnsi" w:eastAsiaTheme="majorEastAsia" w:hAnsiTheme="majorHAnsi" w:cstheme="majorBidi"/>
@@ -7992,6 +9211,7 @@
                               </w:rPr>
                               <w:t>custID</w:t>
                             </w:r>
+                            <w:proofErr w:type="spellEnd"/>
                           </w:p>
                           <w:p>
                             <w:pPr>
@@ -8414,6 +9634,7 @@
                                 <w:szCs w:val="16"/>
                               </w:rPr>
                             </w:pPr>
+                            <w:proofErr w:type="spellStart"/>
                             <w:r>
                               <w:rPr>
                                 <w:rFonts w:asciiTheme="majorHAnsi" w:eastAsiaTheme="majorEastAsia" w:hAnsiTheme="majorHAnsi" w:cstheme="majorBidi"/>
@@ -8424,8 +9645,7 @@
                               </w:rPr>
                               <w:t>providerName</w:t>
                             </w:r>
-                            <w:bookmarkStart w:id="0" w:name="_GoBack"/>
-                            <w:bookmarkEnd w:id="0"/>
+                            <w:proofErr w:type="spellEnd"/>
                           </w:p>
                           <w:p>
                             <w:pPr>
@@ -8850,6 +10070,7 @@
                                 <w:szCs w:val="16"/>
                               </w:rPr>
                             </w:pPr>
+                            <w:proofErr w:type="spellStart"/>
                             <w:r>
                               <w:rPr>
                                 <w:rFonts w:asciiTheme="majorHAnsi" w:eastAsiaTheme="majorEastAsia" w:hAnsiTheme="majorHAnsi" w:cstheme="majorBidi"/>
@@ -8860,6 +10081,7 @@
                               </w:rPr>
                               <w:t>providerInfo</w:t>
                             </w:r>
+                            <w:proofErr w:type="spellEnd"/>
                           </w:p>
                           <w:p>
                             <w:pPr>

</xml_diff>